<commit_message>
Rozbudowanie dokumentacji w związku z poprzednim commitem
</commit_message>
<xml_diff>
--- a/dokumentacja.docx
+++ b/dokumentacja.docx
@@ -202,7 +202,27 @@
           <w:szCs w:val="26"/>
           <w:lang w:val="pl-PL"/>
         </w:rPr>
-        <w:t>2017 Free Software Foundation, Inc.)</w:t>
+        <w:t xml:space="preserve">2017 </w:t>
+      </w:r>
+      <w:proofErr w:type="spellStart"/>
+      <w:r>
+        <w:rPr>
+          <w:rFonts w:ascii="Calibri" w:hAnsi="Calibri" w:cs="Calibri"/>
+          <w:sz w:val="26"/>
+          <w:szCs w:val="26"/>
+          <w:lang w:val="pl-PL"/>
+        </w:rPr>
+        <w:t>Free</w:t>
+      </w:r>
+      <w:proofErr w:type="spellEnd"/>
+      <w:r>
+        <w:rPr>
+          <w:rFonts w:ascii="Calibri" w:hAnsi="Calibri" w:cs="Calibri"/>
+          <w:sz w:val="26"/>
+          <w:szCs w:val="26"/>
+          <w:lang w:val="pl-PL"/>
+        </w:rPr>
+        <w:t xml:space="preserve"> Software Foundation, Inc.)</w:t>
       </w:r>
     </w:p>
     <w:p>
@@ -428,64 +448,27 @@
           <w:szCs w:val="26"/>
           <w:lang w:val="pl-PL"/>
         </w:rPr>
-        <w:t xml:space="preserve"> przez czatbota.</w:t>
-      </w:r>
-    </w:p>
-    <w:p>
-      <w:pPr>
-        <w:spacing w:beforeLines="40" w:before="96" w:afterLines="40" w:after="96" w:line="276" w:lineRule="auto"/>
-        <w:rPr>
-          <w:rFonts w:ascii="Calibri" w:hAnsi="Calibri" w:cs="Calibri"/>
-          <w:sz w:val="26"/>
-          <w:szCs w:val="26"/>
-          <w:lang w:val="pl-PL"/>
-        </w:rPr>
-      </w:pPr>
-      <w:r>
-        <w:rPr>
-          <w:rFonts w:ascii="Calibri" w:hAnsi="Calibri" w:cs="Calibri"/>
-          <w:sz w:val="26"/>
-          <w:szCs w:val="26"/>
-          <w:lang w:val="pl-PL"/>
-        </w:rPr>
-        <w:t>Program ma opcję wypisania grafu na wyjście standardowe lub do pliku tekstowego.</w:t>
-      </w:r>
-    </w:p>
-    <w:p>
-      <w:pPr>
-        <w:spacing w:beforeLines="40" w:before="96" w:afterLines="40" w:after="96" w:line="276" w:lineRule="auto"/>
-        <w:rPr>
-          <w:rFonts w:ascii="Calibri" w:hAnsi="Calibri" w:cs="Calibri"/>
-          <w:b/>
-          <w:bCs/>
-          <w:sz w:val="26"/>
-          <w:szCs w:val="26"/>
-          <w:lang w:val="pl-PL"/>
-        </w:rPr>
-      </w:pPr>
-    </w:p>
-    <w:p>
-      <w:pPr>
-        <w:spacing w:beforeLines="40" w:before="96" w:afterLines="40" w:after="96" w:line="276" w:lineRule="auto"/>
-        <w:rPr>
-          <w:rFonts w:ascii="Calibri" w:hAnsi="Calibri" w:cs="Calibri"/>
-          <w:b/>
-          <w:bCs/>
-          <w:sz w:val="26"/>
-          <w:szCs w:val="26"/>
-          <w:lang w:val="pl-PL"/>
-        </w:rPr>
-      </w:pPr>
-      <w:r>
-        <w:rPr>
-          <w:rFonts w:ascii="Calibri" w:hAnsi="Calibri" w:cs="Calibri"/>
-          <w:b/>
-          <w:bCs/>
-          <w:sz w:val="26"/>
-          <w:szCs w:val="26"/>
-          <w:lang w:val="pl-PL"/>
-        </w:rPr>
-        <w:t>Szczegółowy opis działania:</w:t>
+        <w:t xml:space="preserve"> przez </w:t>
+      </w:r>
+      <w:proofErr w:type="spellStart"/>
+      <w:r>
+        <w:rPr>
+          <w:rFonts w:ascii="Calibri" w:hAnsi="Calibri" w:cs="Calibri"/>
+          <w:sz w:val="26"/>
+          <w:szCs w:val="26"/>
+          <w:lang w:val="pl-PL"/>
+        </w:rPr>
+        <w:t>czatbota</w:t>
+      </w:r>
+      <w:proofErr w:type="spellEnd"/>
+      <w:r>
+        <w:rPr>
+          <w:rFonts w:ascii="Calibri" w:hAnsi="Calibri" w:cs="Calibri"/>
+          <w:sz w:val="26"/>
+          <w:szCs w:val="26"/>
+          <w:lang w:val="pl-PL"/>
+        </w:rPr>
+        <w:t>.</w:t>
       </w:r>
     </w:p>
     <w:p>
@@ -494,92 +477,109 @@
         <w:jc w:val="both"/>
         <w:rPr>
           <w:rFonts w:ascii="Calibri" w:hAnsi="Calibri" w:cs="Calibri"/>
-          <w:b/>
-          <w:bCs/>
-          <w:sz w:val="26"/>
-          <w:szCs w:val="26"/>
-          <w:lang w:val="pl-PL"/>
-        </w:rPr>
-      </w:pPr>
-      <w:r>
-        <w:rPr>
-          <w:rFonts w:ascii="Calibri" w:hAnsi="Calibri" w:cs="Calibri"/>
-          <w:sz w:val="26"/>
-          <w:szCs w:val="26"/>
-          <w:lang w:val="pl-PL"/>
-        </w:rPr>
-        <w:t>W celu uruchomienia programu należy wykonać plik „</w:t>
-      </w:r>
-      <w:r>
-        <w:rPr>
-          <w:rFonts w:ascii="Calibri" w:hAnsi="Calibri" w:cs="Calibri"/>
-          <w:sz w:val="26"/>
-          <w:szCs w:val="26"/>
-          <w:lang w:val="pl-PL"/>
-        </w:rPr>
-        <w:t>jimp_proj.exe</w:t>
-      </w:r>
-      <w:r>
-        <w:rPr>
-          <w:rFonts w:ascii="Calibri" w:hAnsi="Calibri" w:cs="Calibri"/>
-          <w:sz w:val="26"/>
-          <w:szCs w:val="26"/>
-          <w:lang w:val="pl-PL"/>
-        </w:rPr>
-        <w:t xml:space="preserve">”. Aplikacja </w:t>
-      </w:r>
-      <w:r>
-        <w:rPr>
-          <w:rFonts w:ascii="Calibri" w:hAnsi="Calibri" w:cs="Calibri"/>
-          <w:sz w:val="26"/>
-          <w:szCs w:val="26"/>
-          <w:lang w:val="pl-PL"/>
-        </w:rPr>
-        <w:t>powita użytkownika wiadomością:</w:t>
-      </w:r>
-    </w:p>
-    <w:p>
-      <w:pPr>
-        <w:spacing w:after="0" w:line="276" w:lineRule="auto"/>
-        <w:rPr>
-          <w:rFonts w:ascii="Calibri" w:hAnsi="Calibri" w:cs="Calibri"/>
-          <w:color w:val="BF4E14" w:themeColor="accent2" w:themeShade="BF"/>
-          <w:sz w:val="26"/>
-          <w:szCs w:val="26"/>
-          <w:lang w:val="pl-PL"/>
-        </w:rPr>
-      </w:pPr>
-      <w:r>
-        <w:rPr>
-          <w:rFonts w:ascii="Calibri" w:hAnsi="Calibri" w:cs="Calibri"/>
-          <w:color w:val="BF4E14" w:themeColor="accent2" w:themeShade="BF"/>
-          <w:sz w:val="26"/>
-          <w:szCs w:val="26"/>
-          <w:lang w:val="pl-PL"/>
-        </w:rPr>
-        <w:t>Chcesz utworzyć graf samemu czy przy pomocy czatbota?</w:t>
-      </w:r>
-    </w:p>
-    <w:p>
-      <w:pPr>
-        <w:spacing w:after="0" w:line="276" w:lineRule="auto"/>
-        <w:rPr>
-          <w:rFonts w:ascii="Calibri" w:hAnsi="Calibri" w:cs="Calibri"/>
-          <w:color w:val="BF4E14" w:themeColor="accent2" w:themeShade="BF"/>
-          <w:sz w:val="26"/>
-          <w:szCs w:val="26"/>
-          <w:lang w:val="pl-PL"/>
-        </w:rPr>
-      </w:pPr>
-      <w:r>
-        <w:rPr>
-          <w:rFonts w:ascii="Calibri" w:hAnsi="Calibri" w:cs="Calibri"/>
-          <w:color w:val="BF4E14" w:themeColor="accent2" w:themeShade="BF"/>
-          <w:sz w:val="26"/>
-          <w:szCs w:val="26"/>
-          <w:lang w:val="pl-PL"/>
-        </w:rPr>
-        <w:t>[s - samemu, c - czatbot]</w:t>
+          <w:sz w:val="26"/>
+          <w:szCs w:val="26"/>
+          <w:lang w:val="pl-PL"/>
+        </w:rPr>
+      </w:pPr>
+      <w:r>
+        <w:rPr>
+          <w:rFonts w:ascii="Calibri" w:hAnsi="Calibri" w:cs="Calibri"/>
+          <w:sz w:val="26"/>
+          <w:szCs w:val="26"/>
+          <w:lang w:val="pl-PL"/>
+        </w:rPr>
+        <w:t xml:space="preserve">Program ma opcję </w:t>
+      </w:r>
+      <w:r>
+        <w:rPr>
+          <w:rFonts w:ascii="Calibri" w:hAnsi="Calibri" w:cs="Calibri"/>
+          <w:sz w:val="26"/>
+          <w:szCs w:val="26"/>
+          <w:lang w:val="pl-PL"/>
+        </w:rPr>
+        <w:t>w</w:t>
+      </w:r>
+      <w:r>
+        <w:rPr>
+          <w:rFonts w:ascii="Calibri" w:hAnsi="Calibri" w:cs="Calibri"/>
+          <w:sz w:val="26"/>
+          <w:szCs w:val="26"/>
+          <w:lang w:val="pl-PL"/>
+        </w:rPr>
+        <w:t>czyt</w:t>
+      </w:r>
+      <w:r>
+        <w:rPr>
+          <w:rFonts w:ascii="Calibri" w:hAnsi="Calibri" w:cs="Calibri"/>
+          <w:sz w:val="26"/>
+          <w:szCs w:val="26"/>
+          <w:lang w:val="pl-PL"/>
+        </w:rPr>
+        <w:t>yw</w:t>
+      </w:r>
+      <w:r>
+        <w:rPr>
+          <w:rFonts w:ascii="Calibri" w:hAnsi="Calibri" w:cs="Calibri"/>
+          <w:sz w:val="26"/>
+          <w:szCs w:val="26"/>
+          <w:lang w:val="pl-PL"/>
+        </w:rPr>
+        <w:t xml:space="preserve">ania poleceń i </w:t>
+      </w:r>
+      <w:r>
+        <w:rPr>
+          <w:rFonts w:ascii="Calibri" w:hAnsi="Calibri" w:cs="Calibri"/>
+          <w:sz w:val="26"/>
+          <w:szCs w:val="26"/>
+          <w:lang w:val="pl-PL"/>
+        </w:rPr>
+        <w:t>wypisania grafu do plik</w:t>
+      </w:r>
+      <w:r>
+        <w:rPr>
+          <w:rFonts w:ascii="Calibri" w:hAnsi="Calibri" w:cs="Calibri"/>
+          <w:sz w:val="26"/>
+          <w:szCs w:val="26"/>
+          <w:lang w:val="pl-PL"/>
+        </w:rPr>
+        <w:t>u</w:t>
+      </w:r>
+      <w:r>
+        <w:rPr>
+          <w:rFonts w:ascii="Calibri" w:hAnsi="Calibri" w:cs="Calibri"/>
+          <w:sz w:val="26"/>
+          <w:szCs w:val="26"/>
+          <w:lang w:val="pl-PL"/>
+        </w:rPr>
+        <w:t xml:space="preserve"> tekstow</w:t>
+      </w:r>
+      <w:r>
+        <w:rPr>
+          <w:rFonts w:ascii="Calibri" w:hAnsi="Calibri" w:cs="Calibri"/>
+          <w:sz w:val="26"/>
+          <w:szCs w:val="26"/>
+          <w:lang w:val="pl-PL"/>
+        </w:rPr>
+        <w:t>ego</w:t>
+      </w:r>
+      <w:r>
+        <w:rPr>
+          <w:rFonts w:ascii="Calibri" w:hAnsi="Calibri" w:cs="Calibri"/>
+          <w:sz w:val="26"/>
+          <w:szCs w:val="26"/>
+          <w:lang w:val="pl-PL"/>
+        </w:rPr>
+        <w:t xml:space="preserve"> (domyślnie jest to wejście i wyjście standardowe)</w:t>
+      </w:r>
+      <w:r>
+        <w:rPr>
+          <w:rFonts w:ascii="Calibri" w:hAnsi="Calibri" w:cs="Calibri"/>
+          <w:sz w:val="26"/>
+          <w:szCs w:val="26"/>
+          <w:lang w:val="pl-PL"/>
+        </w:rPr>
+        <w:t>.</w:t>
       </w:r>
     </w:p>
     <w:p>
@@ -587,20 +587,13 @@
         <w:spacing w:beforeLines="40" w:before="96" w:afterLines="40" w:after="96" w:line="276" w:lineRule="auto"/>
         <w:rPr>
           <w:rFonts w:ascii="Calibri" w:hAnsi="Calibri" w:cs="Calibri"/>
-          <w:sz w:val="26"/>
-          <w:szCs w:val="26"/>
-          <w:lang w:val="pl-PL"/>
-        </w:rPr>
-      </w:pPr>
-      <w:r>
-        <w:rPr>
-          <w:rFonts w:ascii="Calibri" w:hAnsi="Calibri" w:cs="Calibri"/>
-          <w:sz w:val="26"/>
-          <w:szCs w:val="26"/>
-          <w:lang w:val="pl-PL"/>
-        </w:rPr>
-        <w:t>Użytkownik musi wybrać opcję podając jedną z liter "s" lub "c"</w:t>
-      </w:r>
+          <w:b/>
+          <w:bCs/>
+          <w:sz w:val="26"/>
+          <w:szCs w:val="26"/>
+          <w:lang w:val="pl-PL"/>
+        </w:rPr>
+      </w:pPr>
     </w:p>
     <w:p>
       <w:pPr>
@@ -623,7 +616,7 @@
           <w:szCs w:val="26"/>
           <w:lang w:val="pl-PL"/>
         </w:rPr>
-        <w:t>1) Generacja grafu bez pomocy czatbota</w:t>
+        <w:t>Szczegółowy opis działania:</w:t>
       </w:r>
     </w:p>
     <w:p>
@@ -632,6 +625,201 @@
         <w:jc w:val="both"/>
         <w:rPr>
           <w:rFonts w:ascii="Calibri" w:hAnsi="Calibri" w:cs="Calibri"/>
+          <w:b/>
+          <w:bCs/>
+          <w:sz w:val="26"/>
+          <w:szCs w:val="26"/>
+          <w:lang w:val="pl-PL"/>
+        </w:rPr>
+      </w:pPr>
+      <w:r>
+        <w:rPr>
+          <w:rFonts w:ascii="Calibri" w:hAnsi="Calibri" w:cs="Calibri"/>
+          <w:sz w:val="26"/>
+          <w:szCs w:val="26"/>
+          <w:lang w:val="pl-PL"/>
+        </w:rPr>
+        <w:t>W celu uruchomienia programu należy wykonać plik „</w:t>
+      </w:r>
+      <w:r>
+        <w:rPr>
+          <w:rFonts w:ascii="Calibri" w:hAnsi="Calibri" w:cs="Calibri"/>
+          <w:sz w:val="26"/>
+          <w:szCs w:val="26"/>
+          <w:lang w:val="pl-PL"/>
+        </w:rPr>
+        <w:t>jimp_proj.exe</w:t>
+      </w:r>
+      <w:r>
+        <w:rPr>
+          <w:rFonts w:ascii="Calibri" w:hAnsi="Calibri" w:cs="Calibri"/>
+          <w:sz w:val="26"/>
+          <w:szCs w:val="26"/>
+          <w:lang w:val="pl-PL"/>
+        </w:rPr>
+        <w:t xml:space="preserve">”. Aplikacja </w:t>
+      </w:r>
+      <w:r>
+        <w:rPr>
+          <w:rFonts w:ascii="Calibri" w:hAnsi="Calibri" w:cs="Calibri"/>
+          <w:sz w:val="26"/>
+          <w:szCs w:val="26"/>
+          <w:lang w:val="pl-PL"/>
+        </w:rPr>
+        <w:t>powita użytkownika wiadomością:</w:t>
+      </w:r>
+    </w:p>
+    <w:p>
+      <w:pPr>
+        <w:spacing w:after="0" w:line="276" w:lineRule="auto"/>
+        <w:rPr>
+          <w:rFonts w:ascii="Calibri" w:hAnsi="Calibri" w:cs="Calibri"/>
+          <w:color w:val="BF4E14" w:themeColor="accent2" w:themeShade="BF"/>
+          <w:sz w:val="26"/>
+          <w:szCs w:val="26"/>
+          <w:lang w:val="pl-PL"/>
+        </w:rPr>
+      </w:pPr>
+      <w:r>
+        <w:rPr>
+          <w:rFonts w:ascii="Calibri" w:hAnsi="Calibri" w:cs="Calibri"/>
+          <w:color w:val="BF4E14" w:themeColor="accent2" w:themeShade="BF"/>
+          <w:sz w:val="26"/>
+          <w:szCs w:val="26"/>
+          <w:lang w:val="pl-PL"/>
+        </w:rPr>
+        <w:t xml:space="preserve">Chcesz utworzyć graf samemu czy przy pomocy </w:t>
+      </w:r>
+      <w:proofErr w:type="spellStart"/>
+      <w:r>
+        <w:rPr>
+          <w:rFonts w:ascii="Calibri" w:hAnsi="Calibri" w:cs="Calibri"/>
+          <w:color w:val="BF4E14" w:themeColor="accent2" w:themeShade="BF"/>
+          <w:sz w:val="26"/>
+          <w:szCs w:val="26"/>
+          <w:lang w:val="pl-PL"/>
+        </w:rPr>
+        <w:t>czatbota</w:t>
+      </w:r>
+      <w:proofErr w:type="spellEnd"/>
+      <w:r>
+        <w:rPr>
+          <w:rFonts w:ascii="Calibri" w:hAnsi="Calibri" w:cs="Calibri"/>
+          <w:color w:val="BF4E14" w:themeColor="accent2" w:themeShade="BF"/>
+          <w:sz w:val="26"/>
+          <w:szCs w:val="26"/>
+          <w:lang w:val="pl-PL"/>
+        </w:rPr>
+        <w:t>?</w:t>
+      </w:r>
+    </w:p>
+    <w:p>
+      <w:pPr>
+        <w:spacing w:after="0" w:line="276" w:lineRule="auto"/>
+        <w:rPr>
+          <w:rFonts w:ascii="Calibri" w:hAnsi="Calibri" w:cs="Calibri"/>
+          <w:color w:val="BF4E14" w:themeColor="accent2" w:themeShade="BF"/>
+          <w:sz w:val="26"/>
+          <w:szCs w:val="26"/>
+          <w:lang w:val="pl-PL"/>
+        </w:rPr>
+      </w:pPr>
+      <w:r>
+        <w:rPr>
+          <w:rFonts w:ascii="Calibri" w:hAnsi="Calibri" w:cs="Calibri"/>
+          <w:color w:val="BF4E14" w:themeColor="accent2" w:themeShade="BF"/>
+          <w:sz w:val="26"/>
+          <w:szCs w:val="26"/>
+          <w:lang w:val="pl-PL"/>
+        </w:rPr>
+        <w:t xml:space="preserve">[s - samemu, c - </w:t>
+      </w:r>
+      <w:proofErr w:type="spellStart"/>
+      <w:r>
+        <w:rPr>
+          <w:rFonts w:ascii="Calibri" w:hAnsi="Calibri" w:cs="Calibri"/>
+          <w:color w:val="BF4E14" w:themeColor="accent2" w:themeShade="BF"/>
+          <w:sz w:val="26"/>
+          <w:szCs w:val="26"/>
+          <w:lang w:val="pl-PL"/>
+        </w:rPr>
+        <w:t>czatbot</w:t>
+      </w:r>
+      <w:proofErr w:type="spellEnd"/>
+      <w:r>
+        <w:rPr>
+          <w:rFonts w:ascii="Calibri" w:hAnsi="Calibri" w:cs="Calibri"/>
+          <w:color w:val="BF4E14" w:themeColor="accent2" w:themeShade="BF"/>
+          <w:sz w:val="26"/>
+          <w:szCs w:val="26"/>
+          <w:lang w:val="pl-PL"/>
+        </w:rPr>
+        <w:t>]</w:t>
+      </w:r>
+    </w:p>
+    <w:p>
+      <w:pPr>
+        <w:spacing w:beforeLines="40" w:before="96" w:afterLines="40" w:after="96" w:line="276" w:lineRule="auto"/>
+        <w:rPr>
+          <w:rFonts w:ascii="Calibri" w:hAnsi="Calibri" w:cs="Calibri"/>
+          <w:sz w:val="26"/>
+          <w:szCs w:val="26"/>
+          <w:lang w:val="pl-PL"/>
+        </w:rPr>
+      </w:pPr>
+      <w:r>
+        <w:rPr>
+          <w:rFonts w:ascii="Calibri" w:hAnsi="Calibri" w:cs="Calibri"/>
+          <w:sz w:val="26"/>
+          <w:szCs w:val="26"/>
+          <w:lang w:val="pl-PL"/>
+        </w:rPr>
+        <w:t>Użytkownik musi wybrać opcję podając jedną z liter "s" lub "c"</w:t>
+      </w:r>
+    </w:p>
+    <w:p>
+      <w:pPr>
+        <w:spacing w:beforeLines="40" w:before="96" w:afterLines="40" w:after="96" w:line="276" w:lineRule="auto"/>
+        <w:rPr>
+          <w:rFonts w:ascii="Calibri" w:hAnsi="Calibri" w:cs="Calibri"/>
+          <w:b/>
+          <w:bCs/>
+          <w:sz w:val="26"/>
+          <w:szCs w:val="26"/>
+          <w:lang w:val="pl-PL"/>
+        </w:rPr>
+      </w:pPr>
+      <w:r>
+        <w:rPr>
+          <w:rFonts w:ascii="Calibri" w:hAnsi="Calibri" w:cs="Calibri"/>
+          <w:b/>
+          <w:bCs/>
+          <w:sz w:val="26"/>
+          <w:szCs w:val="26"/>
+          <w:lang w:val="pl-PL"/>
+        </w:rPr>
+        <w:t xml:space="preserve">1) Generacja grafu bez pomocy </w:t>
+      </w:r>
+      <w:proofErr w:type="spellStart"/>
+      <w:r>
+        <w:rPr>
+          <w:rFonts w:ascii="Calibri" w:hAnsi="Calibri" w:cs="Calibri"/>
+          <w:b/>
+          <w:bCs/>
+          <w:sz w:val="26"/>
+          <w:szCs w:val="26"/>
+          <w:lang w:val="pl-PL"/>
+        </w:rPr>
+        <w:t>czatbota</w:t>
+      </w:r>
+      <w:proofErr w:type="spellEnd"/>
+    </w:p>
+    <w:p>
+      <w:pPr>
+        <w:spacing w:beforeLines="40" w:before="96" w:afterLines="40" w:after="96" w:line="276" w:lineRule="auto"/>
+        <w:jc w:val="both"/>
+        <w:rPr>
+          <w:rFonts w:ascii="Calibri" w:hAnsi="Calibri" w:cs="Calibri"/>
           <w:sz w:val="26"/>
           <w:szCs w:val="26"/>
           <w:lang w:val="pl-PL"/>
@@ -672,7 +860,51 @@
           <w:szCs w:val="26"/>
           <w:lang w:val="pl-PL"/>
         </w:rPr>
-        <w:t xml:space="preserve">podaj liczbe wierzcholkow: </w:t>
+        <w:t xml:space="preserve">podaj </w:t>
+      </w:r>
+      <w:proofErr w:type="spellStart"/>
+      <w:r>
+        <w:rPr>
+          <w:rFonts w:ascii="Calibri" w:hAnsi="Calibri" w:cs="Calibri"/>
+          <w:color w:val="BF4E14" w:themeColor="accent2" w:themeShade="BF"/>
+          <w:sz w:val="26"/>
+          <w:szCs w:val="26"/>
+          <w:lang w:val="pl-PL"/>
+        </w:rPr>
+        <w:t>liczbe</w:t>
+      </w:r>
+      <w:proofErr w:type="spellEnd"/>
+      <w:r>
+        <w:rPr>
+          <w:rFonts w:ascii="Calibri" w:hAnsi="Calibri" w:cs="Calibri"/>
+          <w:color w:val="BF4E14" w:themeColor="accent2" w:themeShade="BF"/>
+          <w:sz w:val="26"/>
+          <w:szCs w:val="26"/>
+          <w:lang w:val="pl-PL"/>
+        </w:rPr>
+        <w:t xml:space="preserve"> </w:t>
+      </w:r>
+      <w:proofErr w:type="spellStart"/>
+      <w:r>
+        <w:rPr>
+          <w:rFonts w:ascii="Calibri" w:hAnsi="Calibri" w:cs="Calibri"/>
+          <w:color w:val="BF4E14" w:themeColor="accent2" w:themeShade="BF"/>
+          <w:sz w:val="26"/>
+          <w:szCs w:val="26"/>
+          <w:lang w:val="pl-PL"/>
+        </w:rPr>
+        <w:t>wierzcholkow</w:t>
+      </w:r>
+      <w:proofErr w:type="spellEnd"/>
+      <w:r>
+        <w:rPr>
+          <w:rFonts w:ascii="Calibri" w:hAnsi="Calibri" w:cs="Calibri"/>
+          <w:color w:val="BF4E14" w:themeColor="accent2" w:themeShade="BF"/>
+          <w:sz w:val="26"/>
+          <w:szCs w:val="26"/>
+          <w:lang w:val="pl-PL"/>
+        </w:rPr>
+        <w:t xml:space="preserve">: </w:t>
       </w:r>
       <w:r>
         <w:rPr>
@@ -701,15 +933,71 @@
         </w:rPr>
         <w:t>. Pojawi się wtedy kolejne zapytanie "</w:t>
       </w:r>
-      <w:r>
-        <w:rPr>
-          <w:rFonts w:ascii="Calibri" w:hAnsi="Calibri" w:cs="Calibri"/>
-          <w:color w:val="BF4E14" w:themeColor="accent2" w:themeShade="BF"/>
-          <w:sz w:val="26"/>
-          <w:szCs w:val="26"/>
-          <w:lang w:val="pl-PL"/>
-        </w:rPr>
-        <w:t xml:space="preserve">jesli chcesz by graf byl losowany, wpisz y, by w przeciwnym wypadku kliknij enter </w:t>
+      <w:proofErr w:type="spellStart"/>
+      <w:r>
+        <w:rPr>
+          <w:rFonts w:ascii="Calibri" w:hAnsi="Calibri" w:cs="Calibri"/>
+          <w:color w:val="BF4E14" w:themeColor="accent2" w:themeShade="BF"/>
+          <w:sz w:val="26"/>
+          <w:szCs w:val="26"/>
+          <w:lang w:val="pl-PL"/>
+        </w:rPr>
+        <w:t>jesli</w:t>
+      </w:r>
+      <w:proofErr w:type="spellEnd"/>
+      <w:r>
+        <w:rPr>
+          <w:rFonts w:ascii="Calibri" w:hAnsi="Calibri" w:cs="Calibri"/>
+          <w:color w:val="BF4E14" w:themeColor="accent2" w:themeShade="BF"/>
+          <w:sz w:val="26"/>
+          <w:szCs w:val="26"/>
+          <w:lang w:val="pl-PL"/>
+        </w:rPr>
+        <w:t xml:space="preserve"> chcesz by graf </w:t>
+      </w:r>
+      <w:proofErr w:type="spellStart"/>
+      <w:r>
+        <w:rPr>
+          <w:rFonts w:ascii="Calibri" w:hAnsi="Calibri" w:cs="Calibri"/>
+          <w:color w:val="BF4E14" w:themeColor="accent2" w:themeShade="BF"/>
+          <w:sz w:val="26"/>
+          <w:szCs w:val="26"/>
+          <w:lang w:val="pl-PL"/>
+        </w:rPr>
+        <w:t>byl</w:t>
+      </w:r>
+      <w:proofErr w:type="spellEnd"/>
+      <w:r>
+        <w:rPr>
+          <w:rFonts w:ascii="Calibri" w:hAnsi="Calibri" w:cs="Calibri"/>
+          <w:color w:val="BF4E14" w:themeColor="accent2" w:themeShade="BF"/>
+          <w:sz w:val="26"/>
+          <w:szCs w:val="26"/>
+          <w:lang w:val="pl-PL"/>
+        </w:rPr>
+        <w:t xml:space="preserve"> losowany, wpisz y, by w przeciwnym wypadku kliknij </w:t>
+      </w:r>
+      <w:proofErr w:type="spellStart"/>
+      <w:r>
+        <w:rPr>
+          <w:rFonts w:ascii="Calibri" w:hAnsi="Calibri" w:cs="Calibri"/>
+          <w:color w:val="BF4E14" w:themeColor="accent2" w:themeShade="BF"/>
+          <w:sz w:val="26"/>
+          <w:szCs w:val="26"/>
+          <w:lang w:val="pl-PL"/>
+        </w:rPr>
+        <w:t>enter</w:t>
+      </w:r>
+      <w:proofErr w:type="spellEnd"/>
+      <w:r>
+        <w:rPr>
+          <w:rFonts w:ascii="Calibri" w:hAnsi="Calibri" w:cs="Calibri"/>
+          <w:color w:val="BF4E14" w:themeColor="accent2" w:themeShade="BF"/>
+          <w:sz w:val="26"/>
+          <w:szCs w:val="26"/>
+          <w:lang w:val="pl-PL"/>
+        </w:rPr>
+        <w:t xml:space="preserve"> </w:t>
       </w:r>
       <w:r>
         <w:rPr>
@@ -782,7 +1070,172 @@
           <w:szCs w:val="26"/>
           <w:lang w:val="pl-PL"/>
         </w:rPr>
-        <w:t>podaj wierzcholek z ktorego chcesz zrobic polaczenie, lub q jesli chcesz przestac pisac wierzcholki:</w:t>
+        <w:t xml:space="preserve">podaj </w:t>
+      </w:r>
+      <w:proofErr w:type="spellStart"/>
+      <w:r>
+        <w:rPr>
+          <w:rFonts w:ascii="Calibri" w:hAnsi="Calibri" w:cs="Calibri"/>
+          <w:color w:val="BF4E14" w:themeColor="accent2" w:themeShade="BF"/>
+          <w:sz w:val="26"/>
+          <w:szCs w:val="26"/>
+          <w:lang w:val="pl-PL"/>
+        </w:rPr>
+        <w:t>wierzcholek</w:t>
+      </w:r>
+      <w:proofErr w:type="spellEnd"/>
+      <w:r>
+        <w:rPr>
+          <w:rFonts w:ascii="Calibri" w:hAnsi="Calibri" w:cs="Calibri"/>
+          <w:color w:val="BF4E14" w:themeColor="accent2" w:themeShade="BF"/>
+          <w:sz w:val="26"/>
+          <w:szCs w:val="26"/>
+          <w:lang w:val="pl-PL"/>
+        </w:rPr>
+        <w:t xml:space="preserve"> z </w:t>
+      </w:r>
+      <w:proofErr w:type="spellStart"/>
+      <w:r>
+        <w:rPr>
+          <w:rFonts w:ascii="Calibri" w:hAnsi="Calibri" w:cs="Calibri"/>
+          <w:color w:val="BF4E14" w:themeColor="accent2" w:themeShade="BF"/>
+          <w:sz w:val="26"/>
+          <w:szCs w:val="26"/>
+          <w:lang w:val="pl-PL"/>
+        </w:rPr>
+        <w:t>ktorego</w:t>
+      </w:r>
+      <w:proofErr w:type="spellEnd"/>
+      <w:r>
+        <w:rPr>
+          <w:rFonts w:ascii="Calibri" w:hAnsi="Calibri" w:cs="Calibri"/>
+          <w:color w:val="BF4E14" w:themeColor="accent2" w:themeShade="BF"/>
+          <w:sz w:val="26"/>
+          <w:szCs w:val="26"/>
+          <w:lang w:val="pl-PL"/>
+        </w:rPr>
+        <w:t xml:space="preserve"> chcesz </w:t>
+      </w:r>
+      <w:proofErr w:type="spellStart"/>
+      <w:r>
+        <w:rPr>
+          <w:rFonts w:ascii="Calibri" w:hAnsi="Calibri" w:cs="Calibri"/>
+          <w:color w:val="BF4E14" w:themeColor="accent2" w:themeShade="BF"/>
+          <w:sz w:val="26"/>
+          <w:szCs w:val="26"/>
+          <w:lang w:val="pl-PL"/>
+        </w:rPr>
+        <w:t>zrobic</w:t>
+      </w:r>
+      <w:proofErr w:type="spellEnd"/>
+      <w:r>
+        <w:rPr>
+          <w:rFonts w:ascii="Calibri" w:hAnsi="Calibri" w:cs="Calibri"/>
+          <w:color w:val="BF4E14" w:themeColor="accent2" w:themeShade="BF"/>
+          <w:sz w:val="26"/>
+          <w:szCs w:val="26"/>
+          <w:lang w:val="pl-PL"/>
+        </w:rPr>
+        <w:t xml:space="preserve"> polaczenie, lub </w:t>
+      </w:r>
+      <w:r>
+        <w:rPr>
+          <w:rFonts w:ascii="Calibri" w:hAnsi="Calibri" w:cs="Calibri"/>
+          <w:color w:val="BF4E14" w:themeColor="accent2" w:themeShade="BF"/>
+          <w:sz w:val="26"/>
+          <w:szCs w:val="26"/>
+          <w:lang w:val="pl-PL"/>
+        </w:rPr>
+        <w:lastRenderedPageBreak/>
+        <w:t xml:space="preserve">q </w:t>
+      </w:r>
+      <w:proofErr w:type="spellStart"/>
+      <w:r>
+        <w:rPr>
+          <w:rFonts w:ascii="Calibri" w:hAnsi="Calibri" w:cs="Calibri"/>
+          <w:color w:val="BF4E14" w:themeColor="accent2" w:themeShade="BF"/>
+          <w:sz w:val="26"/>
+          <w:szCs w:val="26"/>
+          <w:lang w:val="pl-PL"/>
+        </w:rPr>
+        <w:t>jesli</w:t>
+      </w:r>
+      <w:proofErr w:type="spellEnd"/>
+      <w:r>
+        <w:rPr>
+          <w:rFonts w:ascii="Calibri" w:hAnsi="Calibri" w:cs="Calibri"/>
+          <w:color w:val="BF4E14" w:themeColor="accent2" w:themeShade="BF"/>
+          <w:sz w:val="26"/>
+          <w:szCs w:val="26"/>
+          <w:lang w:val="pl-PL"/>
+        </w:rPr>
+        <w:t xml:space="preserve"> chcesz </w:t>
+      </w:r>
+      <w:proofErr w:type="spellStart"/>
+      <w:r>
+        <w:rPr>
+          <w:rFonts w:ascii="Calibri" w:hAnsi="Calibri" w:cs="Calibri"/>
+          <w:color w:val="BF4E14" w:themeColor="accent2" w:themeShade="BF"/>
+          <w:sz w:val="26"/>
+          <w:szCs w:val="26"/>
+          <w:lang w:val="pl-PL"/>
+        </w:rPr>
+        <w:t>przestac</w:t>
+      </w:r>
+      <w:proofErr w:type="spellEnd"/>
+      <w:r>
+        <w:rPr>
+          <w:rFonts w:ascii="Calibri" w:hAnsi="Calibri" w:cs="Calibri"/>
+          <w:color w:val="BF4E14" w:themeColor="accent2" w:themeShade="BF"/>
+          <w:sz w:val="26"/>
+          <w:szCs w:val="26"/>
+          <w:lang w:val="pl-PL"/>
+        </w:rPr>
+        <w:t xml:space="preserve"> </w:t>
+      </w:r>
+      <w:proofErr w:type="spellStart"/>
+      <w:r>
+        <w:rPr>
+          <w:rFonts w:ascii="Calibri" w:hAnsi="Calibri" w:cs="Calibri"/>
+          <w:color w:val="BF4E14" w:themeColor="accent2" w:themeShade="BF"/>
+          <w:sz w:val="26"/>
+          <w:szCs w:val="26"/>
+          <w:lang w:val="pl-PL"/>
+        </w:rPr>
+        <w:t>pisac</w:t>
+      </w:r>
+      <w:proofErr w:type="spellEnd"/>
+      <w:r>
+        <w:rPr>
+          <w:rFonts w:ascii="Calibri" w:hAnsi="Calibri" w:cs="Calibri"/>
+          <w:color w:val="BF4E14" w:themeColor="accent2" w:themeShade="BF"/>
+          <w:sz w:val="26"/>
+          <w:szCs w:val="26"/>
+          <w:lang w:val="pl-PL"/>
+        </w:rPr>
+        <w:t xml:space="preserve"> </w:t>
+      </w:r>
+      <w:proofErr w:type="spellStart"/>
+      <w:r>
+        <w:rPr>
+          <w:rFonts w:ascii="Calibri" w:hAnsi="Calibri" w:cs="Calibri"/>
+          <w:color w:val="BF4E14" w:themeColor="accent2" w:themeShade="BF"/>
+          <w:sz w:val="26"/>
+          <w:szCs w:val="26"/>
+          <w:lang w:val="pl-PL"/>
+        </w:rPr>
+        <w:t>wierzcholki</w:t>
+      </w:r>
+      <w:proofErr w:type="spellEnd"/>
+      <w:r>
+        <w:rPr>
+          <w:rFonts w:ascii="Calibri" w:hAnsi="Calibri" w:cs="Calibri"/>
+          <w:color w:val="BF4E14" w:themeColor="accent2" w:themeShade="BF"/>
+          <w:sz w:val="26"/>
+          <w:szCs w:val="26"/>
+          <w:lang w:val="pl-PL"/>
+        </w:rPr>
+        <w:t>:</w:t>
       </w:r>
       <w:r>
         <w:rPr>
@@ -819,18 +1272,73 @@
           <w:szCs w:val="26"/>
           <w:lang w:val="pl-PL"/>
         </w:rPr>
-        <w:t xml:space="preserve">podaj wierzcholek do ktorego chcesz zrobic </w:t>
-      </w:r>
-      <w:r>
-        <w:rPr>
-          <w:rFonts w:ascii="Calibri" w:hAnsi="Calibri" w:cs="Calibri"/>
-          <w:color w:val="BF4E14" w:themeColor="accent2" w:themeShade="BF"/>
-          <w:sz w:val="26"/>
-          <w:szCs w:val="26"/>
-          <w:lang w:val="pl-PL"/>
-        </w:rPr>
-        <w:lastRenderedPageBreak/>
-        <w:t>polaczenie:</w:t>
+        <w:t xml:space="preserve">podaj </w:t>
+      </w:r>
+      <w:proofErr w:type="spellStart"/>
+      <w:r>
+        <w:rPr>
+          <w:rFonts w:ascii="Calibri" w:hAnsi="Calibri" w:cs="Calibri"/>
+          <w:color w:val="BF4E14" w:themeColor="accent2" w:themeShade="BF"/>
+          <w:sz w:val="26"/>
+          <w:szCs w:val="26"/>
+          <w:lang w:val="pl-PL"/>
+        </w:rPr>
+        <w:t>wierzcholek</w:t>
+      </w:r>
+      <w:proofErr w:type="spellEnd"/>
+      <w:r>
+        <w:rPr>
+          <w:rFonts w:ascii="Calibri" w:hAnsi="Calibri" w:cs="Calibri"/>
+          <w:color w:val="BF4E14" w:themeColor="accent2" w:themeShade="BF"/>
+          <w:sz w:val="26"/>
+          <w:szCs w:val="26"/>
+          <w:lang w:val="pl-PL"/>
+        </w:rPr>
+        <w:t xml:space="preserve"> do </w:t>
+      </w:r>
+      <w:proofErr w:type="spellStart"/>
+      <w:r>
+        <w:rPr>
+          <w:rFonts w:ascii="Calibri" w:hAnsi="Calibri" w:cs="Calibri"/>
+          <w:color w:val="BF4E14" w:themeColor="accent2" w:themeShade="BF"/>
+          <w:sz w:val="26"/>
+          <w:szCs w:val="26"/>
+          <w:lang w:val="pl-PL"/>
+        </w:rPr>
+        <w:t>ktorego</w:t>
+      </w:r>
+      <w:proofErr w:type="spellEnd"/>
+      <w:r>
+        <w:rPr>
+          <w:rFonts w:ascii="Calibri" w:hAnsi="Calibri" w:cs="Calibri"/>
+          <w:color w:val="BF4E14" w:themeColor="accent2" w:themeShade="BF"/>
+          <w:sz w:val="26"/>
+          <w:szCs w:val="26"/>
+          <w:lang w:val="pl-PL"/>
+        </w:rPr>
+        <w:t xml:space="preserve"> chcesz </w:t>
+      </w:r>
+      <w:proofErr w:type="spellStart"/>
+      <w:r>
+        <w:rPr>
+          <w:rFonts w:ascii="Calibri" w:hAnsi="Calibri" w:cs="Calibri"/>
+          <w:color w:val="BF4E14" w:themeColor="accent2" w:themeShade="BF"/>
+          <w:sz w:val="26"/>
+          <w:szCs w:val="26"/>
+          <w:lang w:val="pl-PL"/>
+        </w:rPr>
+        <w:t>zrobic</w:t>
+      </w:r>
+      <w:proofErr w:type="spellEnd"/>
+      <w:r>
+        <w:rPr>
+          <w:rFonts w:ascii="Calibri" w:hAnsi="Calibri" w:cs="Calibri"/>
+          <w:color w:val="BF4E14" w:themeColor="accent2" w:themeShade="BF"/>
+          <w:sz w:val="26"/>
+          <w:szCs w:val="26"/>
+          <w:lang w:val="pl-PL"/>
+        </w:rPr>
+        <w:t xml:space="preserve"> polaczenie:</w:t>
       </w:r>
       <w:r>
         <w:rPr>
@@ -1083,8 +1591,21 @@
           <w:szCs w:val="26"/>
           <w:lang w:val="pl-PL"/>
         </w:rPr>
-        <w:t>2) Generacja grafu przy użyciu czatbota</w:t>
-      </w:r>
+        <w:t xml:space="preserve">2) Generacja grafu przy użyciu </w:t>
+      </w:r>
+      <w:proofErr w:type="spellStart"/>
+      <w:r>
+        <w:rPr>
+          <w:rFonts w:ascii="Calibri" w:hAnsi="Calibri" w:cs="Calibri"/>
+          <w:b/>
+          <w:bCs/>
+          <w:sz w:val="26"/>
+          <w:szCs w:val="26"/>
+          <w:lang w:val="pl-PL"/>
+        </w:rPr>
+        <w:t>czatbota</w:t>
+      </w:r>
+      <w:proofErr w:type="spellEnd"/>
     </w:p>
     <w:p>
       <w:pPr>
@@ -1122,7 +1643,27 @@
           <w:szCs w:val="26"/>
           <w:lang w:val="pl-PL"/>
         </w:rPr>
-        <w:t xml:space="preserve"> Jeśli użytkownik zdecyduje się skorzystać z pomocy czatbota, zostanie poproszony o napisanie wiadomości</w:t>
+        <w:t xml:space="preserve"> Jeśli użytkownik zdecyduje się skorzystać z pomocy </w:t>
+      </w:r>
+      <w:proofErr w:type="spellStart"/>
+      <w:r>
+        <w:rPr>
+          <w:rFonts w:ascii="Calibri" w:hAnsi="Calibri" w:cs="Calibri"/>
+          <w:sz w:val="26"/>
+          <w:szCs w:val="26"/>
+          <w:lang w:val="pl-PL"/>
+        </w:rPr>
+        <w:t>czatbota</w:t>
+      </w:r>
+      <w:proofErr w:type="spellEnd"/>
+      <w:r>
+        <w:rPr>
+          <w:rFonts w:ascii="Calibri" w:hAnsi="Calibri" w:cs="Calibri"/>
+          <w:sz w:val="26"/>
+          <w:szCs w:val="26"/>
+          <w:lang w:val="pl-PL"/>
+        </w:rPr>
+        <w:t>, zostanie poproszony o napisanie wiadomości</w:t>
       </w:r>
       <w:r>
         <w:rPr>
@@ -1150,7 +1691,29 @@
           <w:szCs w:val="26"/>
           <w:lang w:val="pl-PL"/>
         </w:rPr>
-        <w:t xml:space="preserve">Napisz wiadomość do czatbota: </w:t>
+        <w:t xml:space="preserve">Napisz wiadomość do </w:t>
+      </w:r>
+      <w:proofErr w:type="spellStart"/>
+      <w:r>
+        <w:rPr>
+          <w:rFonts w:ascii="Calibri" w:hAnsi="Calibri" w:cs="Calibri"/>
+          <w:color w:val="BF4E14" w:themeColor="accent2" w:themeShade="BF"/>
+          <w:sz w:val="26"/>
+          <w:szCs w:val="26"/>
+          <w:lang w:val="pl-PL"/>
+        </w:rPr>
+        <w:t>czatbota</w:t>
+      </w:r>
+      <w:proofErr w:type="spellEnd"/>
+      <w:r>
+        <w:rPr>
+          <w:rFonts w:ascii="Calibri" w:hAnsi="Calibri" w:cs="Calibri"/>
+          <w:color w:val="BF4E14" w:themeColor="accent2" w:themeShade="BF"/>
+          <w:sz w:val="26"/>
+          <w:szCs w:val="26"/>
+          <w:lang w:val="pl-PL"/>
+        </w:rPr>
+        <w:t xml:space="preserve">: </w:t>
       </w:r>
       <w:r>
         <w:rPr>
@@ -1213,7 +1776,7 @@
           <w:szCs w:val="26"/>
           <w:lang w:val="pl-PL"/>
         </w:rPr>
-        <w:t xml:space="preserve">. Ta wiadomość zostanie następnie wysłana na serwer, a program odbierze odpowiedź i przeszuka ją pod względem zawartości w poszukiwaniu opisu grafu w </w:t>
+        <w:t xml:space="preserve">. Ta wiadomość zostanie następnie wysłana na serwer, a program odbierze </w:t>
       </w:r>
       <w:r>
         <w:rPr>
@@ -1223,16 +1786,56 @@
           <w:lang w:val="pl-PL"/>
         </w:rPr>
         <w:lastRenderedPageBreak/>
-        <w:t>formacie „# 2   1 0 0   2 1 1”, którego wyjaśnienie znajduje się w sekcji „Funkcje” w zakładce „ExtractData”</w:t>
-      </w:r>
-      <w:r>
-        <w:rPr>
-          <w:rFonts w:ascii="Calibri" w:hAnsi="Calibri" w:cs="Calibri"/>
-          <w:sz w:val="26"/>
-          <w:szCs w:val="26"/>
-          <w:lang w:val="pl-PL"/>
-        </w:rPr>
-        <w:t>. Jeśli nie uda się połączyć z serwerem, odpowiedź od czatbota zostanie ustawiona na przykładową wiadomość zdefiniowaną wewnętrznie. W obu przypadkach na podstawie otrzymanych danych</w:t>
+        <w:t>odpowiedź i przeszuka ją pod względem zawartości w poszukiwaniu opisu grafu w formacie „# 2   1 0 0   2 1 1”, którego wyjaśnienie znajduje się w sekcji „Funkcje” w zakładce „</w:t>
+      </w:r>
+      <w:proofErr w:type="spellStart"/>
+      <w:r>
+        <w:rPr>
+          <w:rFonts w:ascii="Calibri" w:hAnsi="Calibri" w:cs="Calibri"/>
+          <w:sz w:val="26"/>
+          <w:szCs w:val="26"/>
+          <w:lang w:val="pl-PL"/>
+        </w:rPr>
+        <w:t>ExtractData</w:t>
+      </w:r>
+      <w:proofErr w:type="spellEnd"/>
+      <w:r>
+        <w:rPr>
+          <w:rFonts w:ascii="Calibri" w:hAnsi="Calibri" w:cs="Calibri"/>
+          <w:sz w:val="26"/>
+          <w:szCs w:val="26"/>
+          <w:lang w:val="pl-PL"/>
+        </w:rPr>
+        <w:t>”</w:t>
+      </w:r>
+      <w:r>
+        <w:rPr>
+          <w:rFonts w:ascii="Calibri" w:hAnsi="Calibri" w:cs="Calibri"/>
+          <w:sz w:val="26"/>
+          <w:szCs w:val="26"/>
+          <w:lang w:val="pl-PL"/>
+        </w:rPr>
+        <w:t xml:space="preserve">. Jeśli nie uda się połączyć z serwerem, odpowiedź od </w:t>
+      </w:r>
+      <w:proofErr w:type="spellStart"/>
+      <w:r>
+        <w:rPr>
+          <w:rFonts w:ascii="Calibri" w:hAnsi="Calibri" w:cs="Calibri"/>
+          <w:sz w:val="26"/>
+          <w:szCs w:val="26"/>
+          <w:lang w:val="pl-PL"/>
+        </w:rPr>
+        <w:t>czatbota</w:t>
+      </w:r>
+      <w:proofErr w:type="spellEnd"/>
+      <w:r>
+        <w:rPr>
+          <w:rFonts w:ascii="Calibri" w:hAnsi="Calibri" w:cs="Calibri"/>
+          <w:sz w:val="26"/>
+          <w:szCs w:val="26"/>
+          <w:lang w:val="pl-PL"/>
+        </w:rPr>
+        <w:t xml:space="preserve"> zostanie ustawiona na przykładową wiadomość zdefiniowaną wewnętrznie. W obu przypadkach na podstawie otrzymanych danych</w:t>
       </w:r>
       <w:r>
         <w:rPr>
@@ -1429,15 +2032,27 @@
           <w:lang w:val="pl-PL"/>
         </w:rPr>
       </w:pPr>
-      <w:r>
-        <w:rPr>
-          <w:rFonts w:ascii="Calibri" w:hAnsi="Calibri" w:cs="Calibri"/>
-          <w:color w:val="BF4E14" w:themeColor="accent2" w:themeShade="BF"/>
-          <w:sz w:val="26"/>
-          <w:szCs w:val="26"/>
-          <w:lang w:val="pl-PL"/>
-        </w:rPr>
-        <w:t>wierzcholki w grafie: W1 W2 W3</w:t>
+      <w:proofErr w:type="spellStart"/>
+      <w:r>
+        <w:rPr>
+          <w:rFonts w:ascii="Calibri" w:hAnsi="Calibri" w:cs="Calibri"/>
+          <w:color w:val="BF4E14" w:themeColor="accent2" w:themeShade="BF"/>
+          <w:sz w:val="26"/>
+          <w:szCs w:val="26"/>
+          <w:lang w:val="pl-PL"/>
+        </w:rPr>
+        <w:t>wierzcholki</w:t>
+      </w:r>
+      <w:proofErr w:type="spellEnd"/>
+      <w:r>
+        <w:rPr>
+          <w:rFonts w:ascii="Calibri" w:hAnsi="Calibri" w:cs="Calibri"/>
+          <w:color w:val="BF4E14" w:themeColor="accent2" w:themeShade="BF"/>
+          <w:sz w:val="26"/>
+          <w:szCs w:val="26"/>
+          <w:lang w:val="pl-PL"/>
+        </w:rPr>
+        <w:t xml:space="preserve"> w grafie: W1 W2 W3</w:t>
       </w:r>
     </w:p>
     <w:p>
@@ -1629,15 +2244,27 @@
         </w:rPr>
         <w:t>gdzie po „</w:t>
       </w:r>
-      <w:r>
-        <w:rPr>
-          <w:rFonts w:ascii="Calibri" w:hAnsi="Calibri" w:cs="Calibri"/>
-          <w:color w:val="BF4E14" w:themeColor="accent2" w:themeShade="BF"/>
-          <w:sz w:val="26"/>
-          <w:szCs w:val="26"/>
-          <w:lang w:val="pl-PL"/>
-        </w:rPr>
-        <w:t>wierzcholki w grafie:</w:t>
+      <w:proofErr w:type="spellStart"/>
+      <w:r>
+        <w:rPr>
+          <w:rFonts w:ascii="Calibri" w:hAnsi="Calibri" w:cs="Calibri"/>
+          <w:color w:val="BF4E14" w:themeColor="accent2" w:themeShade="BF"/>
+          <w:sz w:val="26"/>
+          <w:szCs w:val="26"/>
+          <w:lang w:val="pl-PL"/>
+        </w:rPr>
+        <w:t>wierzcholki</w:t>
+      </w:r>
+      <w:proofErr w:type="spellEnd"/>
+      <w:r>
+        <w:rPr>
+          <w:rFonts w:ascii="Calibri" w:hAnsi="Calibri" w:cs="Calibri"/>
+          <w:color w:val="BF4E14" w:themeColor="accent2" w:themeShade="BF"/>
+          <w:sz w:val="26"/>
+          <w:szCs w:val="26"/>
+          <w:lang w:val="pl-PL"/>
+        </w:rPr>
+        <w:t xml:space="preserve"> w grafie:</w:t>
       </w:r>
       <w:r>
         <w:rPr>
@@ -1743,7 +2370,6 @@
     <w:p>
       <w:pPr>
         <w:spacing w:beforeLines="100" w:before="240" w:afterLines="40" w:after="96" w:line="276" w:lineRule="auto"/>
-        <w:jc w:val="both"/>
         <w:rPr>
           <w:rFonts w:ascii="Calibri" w:hAnsi="Calibri" w:cs="Calibri"/>
           <w:sz w:val="26"/>
@@ -1776,7 +2402,27 @@
           <w:szCs w:val="26"/>
           <w:lang w:val="pl-PL"/>
         </w:rPr>
-        <w:t xml:space="preserve"> (stdout)</w:t>
+        <w:t xml:space="preserve"> (</w:t>
+      </w:r>
+      <w:proofErr w:type="spellStart"/>
+      <w:r>
+        <w:rPr>
+          <w:rFonts w:ascii="Calibri" w:hAnsi="Calibri" w:cs="Calibri"/>
+          <w:sz w:val="26"/>
+          <w:szCs w:val="26"/>
+          <w:lang w:val="pl-PL"/>
+        </w:rPr>
+        <w:t>stdout</w:t>
+      </w:r>
+      <w:proofErr w:type="spellEnd"/>
+      <w:r>
+        <w:rPr>
+          <w:rFonts w:ascii="Calibri" w:hAnsi="Calibri" w:cs="Calibri"/>
+          <w:sz w:val="26"/>
+          <w:szCs w:val="26"/>
+          <w:lang w:val="pl-PL"/>
+        </w:rPr>
+        <w:t>)</w:t>
       </w:r>
       <w:r>
         <w:rPr>
@@ -1821,8 +2467,9 @@
           <w:szCs w:val="26"/>
           <w:lang w:val="pl-PL"/>
         </w:rPr>
-        <w:t>-f</w:t>
-      </w:r>
+        <w:t>-</w:t>
+      </w:r>
+      <w:proofErr w:type="spellStart"/>
       <w:r>
         <w:rPr>
           <w:rFonts w:ascii="Calibri" w:hAnsi="Calibri" w:cs="Calibri"/>
@@ -1833,11 +2480,66 @@
           <w:szCs w:val="26"/>
           <w:lang w:val="pl-PL"/>
         </w:rPr>
+        <w:t>w</w:t>
+      </w:r>
+      <w:r>
+        <w:rPr>
+          <w:rFonts w:ascii="Calibri" w:hAnsi="Calibri" w:cs="Calibri"/>
+          <w:b/>
+          <w:bCs/>
+          <w:color w:val="000000" w:themeColor="text1"/>
+          <w:sz w:val="26"/>
+          <w:szCs w:val="26"/>
+          <w:lang w:val="pl-PL"/>
+        </w:rPr>
+        <w:t>f</w:t>
+      </w:r>
+      <w:proofErr w:type="spellEnd"/>
+      <w:r>
+        <w:rPr>
+          <w:rFonts w:ascii="Calibri" w:hAnsi="Calibri" w:cs="Calibri"/>
+          <w:b/>
+          <w:bCs/>
+          <w:color w:val="000000" w:themeColor="text1"/>
+          <w:sz w:val="26"/>
+          <w:szCs w:val="26"/>
+          <w:lang w:val="pl-PL"/>
+        </w:rPr>
+        <w:t xml:space="preserve"> ",</w:t>
+      </w:r>
+      <w:r>
+        <w:rPr>
+          <w:rFonts w:ascii="Calibri" w:hAnsi="Calibri" w:cs="Calibri"/>
+          <w:color w:val="000000" w:themeColor="text1"/>
+          <w:sz w:val="26"/>
+          <w:szCs w:val="26"/>
+          <w:lang w:val="pl-PL"/>
+        </w:rPr>
         <w:t xml:space="preserve"> </w:t>
       </w:r>
       <w:r>
         <w:rPr>
           <w:rFonts w:ascii="Calibri" w:hAnsi="Calibri" w:cs="Calibri"/>
+          <w:sz w:val="26"/>
+          <w:szCs w:val="26"/>
+          <w:lang w:val="pl-PL"/>
+        </w:rPr>
+        <w:t>który</w:t>
+      </w:r>
+      <w:r>
+        <w:rPr>
+          <w:rFonts w:ascii="Calibri" w:hAnsi="Calibri" w:cs="Calibri"/>
+          <w:b/>
+          <w:bCs/>
+          <w:sz w:val="26"/>
+          <w:szCs w:val="26"/>
+          <w:lang w:val="pl-PL"/>
+        </w:rPr>
+        <w:t xml:space="preserve"> </w:t>
+      </w:r>
+      <w:r>
+        <w:rPr>
+          <w:rFonts w:ascii="Calibri" w:hAnsi="Calibri" w:cs="Calibri"/>
           <w:b/>
           <w:bCs/>
           <w:color w:val="000000" w:themeColor="text1"/>
@@ -1845,27 +2547,58 @@
           <w:szCs w:val="26"/>
           <w:lang w:val="pl-PL"/>
         </w:rPr>
-        <w:t>"</w:t>
-      </w:r>
-      <w:r>
-        <w:rPr>
-          <w:rFonts w:ascii="Calibri" w:hAnsi="Calibri" w:cs="Calibri"/>
+        <w:t>spowoduje że wynik zostanie zapisany do pliku output.txt</w:t>
+      </w:r>
+      <w:r>
+        <w:rPr>
+          <w:rFonts w:ascii="Calibri" w:hAnsi="Calibri" w:cs="Calibri"/>
+          <w:sz w:val="26"/>
+          <w:szCs w:val="26"/>
+          <w:lang w:val="pl-PL"/>
+        </w:rPr>
+        <w:t>, a na wyjście standardowe zostanie jedynie wypisana wiadomość „</w:t>
+      </w:r>
+      <w:r>
+        <w:rPr>
+          <w:rFonts w:ascii="Calibri" w:hAnsi="Calibri" w:cs="Calibri"/>
+          <w:color w:val="BF4E14" w:themeColor="accent2" w:themeShade="BF"/>
+          <w:sz w:val="26"/>
+          <w:szCs w:val="26"/>
+          <w:lang w:val="pl-PL"/>
+        </w:rPr>
+        <w:t>Graf został zapisany do pliku output.txt</w:t>
+      </w:r>
+      <w:r>
+        <w:rPr>
+          <w:rFonts w:ascii="Calibri" w:hAnsi="Calibri" w:cs="Calibri"/>
+          <w:sz w:val="26"/>
+          <w:szCs w:val="26"/>
+          <w:lang w:val="pl-PL"/>
+        </w:rPr>
+        <w:t>”.</w:t>
+      </w:r>
+      <w:r>
+        <w:rPr>
+          <w:rFonts w:ascii="Calibri" w:hAnsi="Calibri" w:cs="Calibri"/>
+          <w:sz w:val="26"/>
+          <w:szCs w:val="26"/>
+          <w:lang w:val="pl-PL"/>
+        </w:rPr>
+        <w:t xml:space="preserve"> Analogicznie istnieje również opcja wywołania </w:t>
+      </w:r>
+      <w:r>
+        <w:rPr>
+          <w:rFonts w:ascii="Calibri" w:hAnsi="Calibri" w:cs="Calibri"/>
+          <w:b/>
+          <w:bCs/>
           <w:color w:val="000000" w:themeColor="text1"/>
           <w:sz w:val="26"/>
           <w:szCs w:val="26"/>
           <w:lang w:val="pl-PL"/>
         </w:rPr>
-        <w:t xml:space="preserve">, </w:t>
-      </w:r>
-      <w:r>
-        <w:rPr>
-          <w:rFonts w:ascii="Calibri" w:hAnsi="Calibri" w:cs="Calibri"/>
-          <w:sz w:val="26"/>
-          <w:szCs w:val="26"/>
-          <w:lang w:val="pl-PL"/>
-        </w:rPr>
-        <w:t xml:space="preserve">który </w:t>
-      </w:r>
+        <w:t>" -</w:t>
+      </w:r>
+      <w:proofErr w:type="spellStart"/>
       <w:r>
         <w:rPr>
           <w:rFonts w:ascii="Calibri" w:hAnsi="Calibri" w:cs="Calibri"/>
@@ -1876,35 +2609,955 @@
           <w:szCs w:val="26"/>
           <w:lang w:val="pl-PL"/>
         </w:rPr>
-        <w:t>spowoduje że wynik zostanie zapisany do pliku output.txt</w:t>
-      </w:r>
-      <w:r>
-        <w:rPr>
-          <w:rFonts w:ascii="Calibri" w:hAnsi="Calibri" w:cs="Calibri"/>
-          <w:sz w:val="26"/>
-          <w:szCs w:val="26"/>
-          <w:lang w:val="pl-PL"/>
-        </w:rPr>
-        <w:t>, a na wyjście standardowe zostanie jedynie wypisana wiadomość „</w:t>
-      </w:r>
-      <w:r>
-        <w:rPr>
-          <w:rFonts w:ascii="Calibri" w:hAnsi="Calibri" w:cs="Calibri"/>
-          <w:color w:val="BF4E14" w:themeColor="accent2" w:themeShade="BF"/>
-          <w:sz w:val="26"/>
-          <w:szCs w:val="26"/>
-          <w:lang w:val="pl-PL"/>
-        </w:rPr>
-        <w:t>Graf został zapisany do pliku output.txt</w:t>
-      </w:r>
-      <w:r>
-        <w:rPr>
-          <w:rFonts w:ascii="Calibri" w:hAnsi="Calibri" w:cs="Calibri"/>
-          <w:sz w:val="26"/>
-          <w:szCs w:val="26"/>
-          <w:lang w:val="pl-PL"/>
-        </w:rPr>
-        <w:t>”.</w:t>
+        <w:t>r</w:t>
+      </w:r>
+      <w:r>
+        <w:rPr>
+          <w:rFonts w:ascii="Calibri" w:hAnsi="Calibri" w:cs="Calibri"/>
+          <w:b/>
+          <w:bCs/>
+          <w:color w:val="000000" w:themeColor="text1"/>
+          <w:sz w:val="26"/>
+          <w:szCs w:val="26"/>
+          <w:lang w:val="pl-PL"/>
+        </w:rPr>
+        <w:t>f</w:t>
+      </w:r>
+      <w:proofErr w:type="spellEnd"/>
+      <w:r>
+        <w:rPr>
+          <w:rFonts w:ascii="Calibri" w:hAnsi="Calibri" w:cs="Calibri"/>
+          <w:b/>
+          <w:bCs/>
+          <w:color w:val="000000" w:themeColor="text1"/>
+          <w:sz w:val="26"/>
+          <w:szCs w:val="26"/>
+          <w:lang w:val="pl-PL"/>
+        </w:rPr>
+        <w:t xml:space="preserve"> ",</w:t>
+      </w:r>
+      <w:r>
+        <w:rPr>
+          <w:rFonts w:ascii="Calibri" w:hAnsi="Calibri" w:cs="Calibri"/>
+          <w:color w:val="000000" w:themeColor="text1"/>
+          <w:sz w:val="26"/>
+          <w:szCs w:val="26"/>
+          <w:lang w:val="pl-PL"/>
+        </w:rPr>
+        <w:t xml:space="preserve"> </w:t>
+      </w:r>
+      <w:r>
+        <w:rPr>
+          <w:rFonts w:ascii="Calibri" w:hAnsi="Calibri" w:cs="Calibri"/>
+          <w:sz w:val="26"/>
+          <w:szCs w:val="26"/>
+          <w:lang w:val="pl-PL"/>
+        </w:rPr>
+        <w:t>po użyciu której</w:t>
+      </w:r>
+      <w:r>
+        <w:rPr>
+          <w:rFonts w:ascii="Calibri" w:hAnsi="Calibri" w:cs="Calibri"/>
+          <w:b/>
+          <w:bCs/>
+          <w:color w:val="000000" w:themeColor="text1"/>
+          <w:sz w:val="26"/>
+          <w:szCs w:val="26"/>
+          <w:lang w:val="pl-PL"/>
+        </w:rPr>
+        <w:t xml:space="preserve"> </w:t>
+      </w:r>
+      <w:r>
+        <w:rPr>
+          <w:rFonts w:ascii="Calibri" w:hAnsi="Calibri" w:cs="Calibri"/>
+          <w:b/>
+          <w:bCs/>
+          <w:color w:val="000000" w:themeColor="text1"/>
+          <w:sz w:val="26"/>
+          <w:szCs w:val="26"/>
+          <w:lang w:val="pl-PL"/>
+        </w:rPr>
+        <w:t>polecenia będą odczytywane z</w:t>
+      </w:r>
+      <w:r>
+        <w:rPr>
+          <w:rFonts w:ascii="Calibri" w:hAnsi="Calibri" w:cs="Calibri"/>
+          <w:b/>
+          <w:bCs/>
+          <w:color w:val="000000" w:themeColor="text1"/>
+          <w:sz w:val="26"/>
+          <w:szCs w:val="26"/>
+          <w:lang w:val="pl-PL"/>
+        </w:rPr>
+        <w:t xml:space="preserve"> pliku </w:t>
+      </w:r>
+      <w:r>
+        <w:rPr>
+          <w:rFonts w:ascii="Calibri" w:hAnsi="Calibri" w:cs="Calibri"/>
+          <w:b/>
+          <w:bCs/>
+          <w:color w:val="000000" w:themeColor="text1"/>
+          <w:sz w:val="26"/>
+          <w:szCs w:val="26"/>
+          <w:lang w:val="pl-PL"/>
+        </w:rPr>
+        <w:lastRenderedPageBreak/>
+        <w:t>in</w:t>
+      </w:r>
+      <w:r>
+        <w:rPr>
+          <w:rFonts w:ascii="Calibri" w:hAnsi="Calibri" w:cs="Calibri"/>
+          <w:b/>
+          <w:bCs/>
+          <w:color w:val="000000" w:themeColor="text1"/>
+          <w:sz w:val="26"/>
+          <w:szCs w:val="26"/>
+          <w:lang w:val="pl-PL"/>
+        </w:rPr>
+        <w:t>put.txt</w:t>
+      </w:r>
+      <w:r>
+        <w:rPr>
+          <w:rFonts w:ascii="Calibri" w:hAnsi="Calibri" w:cs="Calibri"/>
+          <w:sz w:val="26"/>
+          <w:szCs w:val="26"/>
+          <w:lang w:val="pl-PL"/>
+        </w:rPr>
+        <w:t xml:space="preserve">. Aby program właściwie odczytał instrukcje z pliku, należy </w:t>
+      </w:r>
+      <w:r>
+        <w:rPr>
+          <w:rFonts w:ascii="Calibri" w:hAnsi="Calibri" w:cs="Calibri"/>
+          <w:sz w:val="26"/>
+          <w:szCs w:val="26"/>
+          <w:lang w:val="pl-PL"/>
+        </w:rPr>
+        <w:t>w kolejnych liniach tekstu umieścić odpowiedź na każde poszczególne zapytanie programu (wyjątkiem są połączenia wierzchołków, ). Przykład:</w:t>
+      </w:r>
+    </w:p>
+    <w:p>
+      <w:pPr>
+        <w:spacing w:after="0" w:line="276" w:lineRule="auto"/>
+        <w:jc w:val="center"/>
+        <w:rPr>
+          <w:rFonts w:ascii="Calibri" w:hAnsi="Calibri" w:cs="Calibri"/>
+          <w:b/>
+          <w:bCs/>
+          <w:sz w:val="26"/>
+          <w:szCs w:val="26"/>
+          <w:lang w:val="pl-PL"/>
+        </w:rPr>
+      </w:pPr>
+      <w:r>
+        <w:rPr>
+          <w:rFonts w:ascii="Calibri" w:hAnsi="Calibri" w:cs="Calibri"/>
+          <w:b/>
+          <w:bCs/>
+          <w:sz w:val="26"/>
+          <w:szCs w:val="26"/>
+          <w:lang w:val="pl-PL"/>
+        </w:rPr>
+        <w:t>s</w:t>
+      </w:r>
+    </w:p>
+    <w:p>
+      <w:pPr>
+        <w:spacing w:after="0" w:line="276" w:lineRule="auto"/>
+        <w:jc w:val="center"/>
+        <w:rPr>
+          <w:rFonts w:ascii="Calibri" w:hAnsi="Calibri" w:cs="Calibri"/>
+          <w:b/>
+          <w:bCs/>
+          <w:sz w:val="26"/>
+          <w:szCs w:val="26"/>
+          <w:lang w:val="pl-PL"/>
+        </w:rPr>
+      </w:pPr>
+      <w:r>
+        <w:rPr>
+          <w:rFonts w:ascii="Calibri" w:hAnsi="Calibri" w:cs="Calibri"/>
+          <w:b/>
+          <w:bCs/>
+          <w:sz w:val="26"/>
+          <w:szCs w:val="26"/>
+          <w:lang w:val="pl-PL"/>
+        </w:rPr>
+        <w:t>3</w:t>
+      </w:r>
+    </w:p>
+    <w:p>
+      <w:pPr>
+        <w:spacing w:after="0" w:line="276" w:lineRule="auto"/>
+        <w:jc w:val="center"/>
+        <w:rPr>
+          <w:rFonts w:ascii="Calibri" w:hAnsi="Calibri" w:cs="Calibri"/>
+          <w:b/>
+          <w:bCs/>
+          <w:sz w:val="26"/>
+          <w:szCs w:val="26"/>
+          <w:lang w:val="pl-PL"/>
+        </w:rPr>
+      </w:pPr>
+    </w:p>
+    <w:p>
+      <w:pPr>
+        <w:spacing w:after="0" w:line="276" w:lineRule="auto"/>
+        <w:jc w:val="center"/>
+        <w:rPr>
+          <w:rFonts w:ascii="Calibri" w:hAnsi="Calibri" w:cs="Calibri"/>
+          <w:b/>
+          <w:bCs/>
+          <w:sz w:val="26"/>
+          <w:szCs w:val="26"/>
+          <w:lang w:val="pl-PL"/>
+        </w:rPr>
+      </w:pPr>
+      <w:r>
+        <w:rPr>
+          <w:rFonts w:ascii="Calibri" w:hAnsi="Calibri" w:cs="Calibri"/>
+          <w:b/>
+          <w:bCs/>
+          <w:sz w:val="26"/>
+          <w:szCs w:val="26"/>
+          <w:lang w:val="pl-PL"/>
+        </w:rPr>
+        <w:t>1 1 1 2 3 1</w:t>
+      </w:r>
+    </w:p>
+    <w:p>
+      <w:pPr>
+        <w:spacing w:after="0" w:line="276" w:lineRule="auto"/>
+        <w:jc w:val="center"/>
+        <w:rPr>
+          <w:rFonts w:ascii="Calibri" w:hAnsi="Calibri" w:cs="Calibri"/>
+          <w:b/>
+          <w:bCs/>
+          <w:sz w:val="26"/>
+          <w:szCs w:val="26"/>
+          <w:lang w:val="pl-PL"/>
+        </w:rPr>
+      </w:pPr>
+      <w:r>
+        <w:rPr>
+          <w:rFonts w:ascii="Calibri" w:hAnsi="Calibri" w:cs="Calibri"/>
+          <w:b/>
+          <w:bCs/>
+          <w:sz w:val="26"/>
+          <w:szCs w:val="26"/>
+          <w:lang w:val="pl-PL"/>
+        </w:rPr>
+        <w:t>q</w:t>
+      </w:r>
+    </w:p>
+    <w:p>
+      <w:pPr>
+        <w:spacing w:after="0" w:line="276" w:lineRule="auto"/>
+        <w:rPr>
+          <w:rFonts w:ascii="Calibri" w:hAnsi="Calibri" w:cs="Calibri"/>
+          <w:sz w:val="26"/>
+          <w:szCs w:val="26"/>
+          <w:lang w:val="pl-PL"/>
+        </w:rPr>
+      </w:pPr>
+      <w:r>
+        <w:rPr>
+          <w:rFonts w:ascii="Calibri" w:hAnsi="Calibri" w:cs="Calibri"/>
+          <w:sz w:val="26"/>
+          <w:szCs w:val="26"/>
+          <w:lang w:val="pl-PL"/>
+        </w:rPr>
+        <w:t>s</w:t>
+      </w:r>
+      <w:r>
+        <w:rPr>
+          <w:rFonts w:ascii="Calibri" w:hAnsi="Calibri" w:cs="Calibri"/>
+          <w:sz w:val="26"/>
+          <w:szCs w:val="26"/>
+          <w:lang w:val="pl-PL"/>
+        </w:rPr>
+        <w:t>kutkuje</w:t>
+      </w:r>
+      <w:r>
+        <w:rPr>
+          <w:rFonts w:ascii="Calibri" w:hAnsi="Calibri" w:cs="Calibri"/>
+          <w:sz w:val="26"/>
+          <w:szCs w:val="26"/>
+          <w:lang w:val="pl-PL"/>
+        </w:rPr>
+        <w:t xml:space="preserve"> </w:t>
+      </w:r>
+    </w:p>
+    <w:p>
+      <w:pPr>
+        <w:spacing w:after="0" w:line="276" w:lineRule="auto"/>
+        <w:rPr>
+          <w:rFonts w:ascii="Calibri" w:hAnsi="Calibri" w:cs="Calibri"/>
+          <w:sz w:val="26"/>
+          <w:szCs w:val="26"/>
+          <w:lang w:val="pl-PL"/>
+        </w:rPr>
+      </w:pPr>
+      <w:r>
+        <w:rPr>
+          <w:rFonts w:ascii="Calibri" w:hAnsi="Calibri" w:cs="Calibri"/>
+          <w:b/>
+          <w:bCs/>
+          <w:sz w:val="26"/>
+          <w:szCs w:val="26"/>
+          <w:lang w:val="pl-PL"/>
+        </w:rPr>
+        <w:t>(1)</w:t>
+      </w:r>
+      <w:r>
+        <w:rPr>
+          <w:rFonts w:ascii="Calibri" w:hAnsi="Calibri" w:cs="Calibri"/>
+          <w:sz w:val="26"/>
+          <w:szCs w:val="26"/>
+          <w:lang w:val="pl-PL"/>
+        </w:rPr>
+        <w:t xml:space="preserve"> przejściem do trybu samodzielnej pracy</w:t>
+      </w:r>
+      <w:r>
+        <w:rPr>
+          <w:rFonts w:ascii="Calibri" w:hAnsi="Calibri" w:cs="Calibri"/>
+          <w:sz w:val="26"/>
+          <w:szCs w:val="26"/>
+          <w:lang w:val="pl-PL"/>
+        </w:rPr>
+        <w:t xml:space="preserve"> „ </w:t>
+      </w:r>
+      <w:r>
+        <w:rPr>
+          <w:rFonts w:ascii="Calibri" w:hAnsi="Calibri" w:cs="Calibri"/>
+          <w:b/>
+          <w:bCs/>
+          <w:sz w:val="26"/>
+          <w:szCs w:val="26"/>
+          <w:lang w:val="pl-PL"/>
+        </w:rPr>
+        <w:t>s</w:t>
+      </w:r>
+      <w:r>
+        <w:rPr>
+          <w:rFonts w:ascii="Calibri" w:hAnsi="Calibri" w:cs="Calibri"/>
+          <w:sz w:val="26"/>
+          <w:szCs w:val="26"/>
+          <w:lang w:val="pl-PL"/>
+        </w:rPr>
+        <w:t xml:space="preserve"> ”</w:t>
+      </w:r>
+    </w:p>
+    <w:p>
+      <w:pPr>
+        <w:spacing w:after="0" w:line="276" w:lineRule="auto"/>
+        <w:rPr>
+          <w:rFonts w:ascii="Calibri" w:hAnsi="Calibri" w:cs="Calibri"/>
+          <w:sz w:val="26"/>
+          <w:szCs w:val="26"/>
+          <w:lang w:val="pl-PL"/>
+        </w:rPr>
+      </w:pPr>
+      <w:r>
+        <w:rPr>
+          <w:rFonts w:ascii="Calibri" w:hAnsi="Calibri" w:cs="Calibri"/>
+          <w:b/>
+          <w:bCs/>
+          <w:sz w:val="26"/>
+          <w:szCs w:val="26"/>
+          <w:lang w:val="pl-PL"/>
+        </w:rPr>
+        <w:t>(2)</w:t>
+      </w:r>
+      <w:r>
+        <w:rPr>
+          <w:rFonts w:ascii="Calibri" w:hAnsi="Calibri" w:cs="Calibri"/>
+          <w:sz w:val="26"/>
+          <w:szCs w:val="26"/>
+          <w:lang w:val="pl-PL"/>
+        </w:rPr>
+        <w:t xml:space="preserve"> ustawieniem liczby wierzchołków </w:t>
+      </w:r>
+      <w:r>
+        <w:rPr>
+          <w:rFonts w:ascii="Calibri" w:hAnsi="Calibri" w:cs="Calibri"/>
+          <w:sz w:val="26"/>
+          <w:szCs w:val="26"/>
+          <w:lang w:val="pl-PL"/>
+        </w:rPr>
+        <w:t xml:space="preserve">równej trzy „ </w:t>
+      </w:r>
+      <w:r>
+        <w:rPr>
+          <w:rFonts w:ascii="Calibri" w:hAnsi="Calibri" w:cs="Calibri"/>
+          <w:b/>
+          <w:bCs/>
+          <w:sz w:val="26"/>
+          <w:szCs w:val="26"/>
+          <w:lang w:val="pl-PL"/>
+        </w:rPr>
+        <w:t>3</w:t>
+      </w:r>
+      <w:r>
+        <w:rPr>
+          <w:rFonts w:ascii="Calibri" w:hAnsi="Calibri" w:cs="Calibri"/>
+          <w:sz w:val="26"/>
+          <w:szCs w:val="26"/>
+          <w:lang w:val="pl-PL"/>
+        </w:rPr>
+        <w:t xml:space="preserve"> ”</w:t>
+      </w:r>
+    </w:p>
+    <w:p>
+      <w:pPr>
+        <w:spacing w:after="0" w:line="276" w:lineRule="auto"/>
+        <w:rPr>
+          <w:rFonts w:ascii="Calibri" w:hAnsi="Calibri" w:cs="Calibri"/>
+          <w:sz w:val="26"/>
+          <w:szCs w:val="26"/>
+          <w:lang w:val="pl-PL"/>
+        </w:rPr>
+      </w:pPr>
+      <w:r>
+        <w:rPr>
+          <w:rFonts w:ascii="Calibri" w:hAnsi="Calibri" w:cs="Calibri"/>
+          <w:b/>
+          <w:bCs/>
+          <w:sz w:val="26"/>
+          <w:szCs w:val="26"/>
+          <w:lang w:val="pl-PL"/>
+        </w:rPr>
+        <w:t>(3)</w:t>
+      </w:r>
+      <w:r>
+        <w:rPr>
+          <w:rFonts w:ascii="Calibri" w:hAnsi="Calibri" w:cs="Calibri"/>
+          <w:b/>
+          <w:bCs/>
+          <w:sz w:val="26"/>
+          <w:szCs w:val="26"/>
+          <w:lang w:val="pl-PL"/>
+        </w:rPr>
+        <w:t xml:space="preserve"> </w:t>
+      </w:r>
+      <w:r>
+        <w:rPr>
+          <w:rFonts w:ascii="Calibri" w:hAnsi="Calibri" w:cs="Calibri"/>
+          <w:sz w:val="26"/>
+          <w:szCs w:val="26"/>
+          <w:lang w:val="pl-PL"/>
+        </w:rPr>
+        <w:t>odrzuceniem propozycji utworzenia losowych połączeń</w:t>
+      </w:r>
+      <w:r>
+        <w:rPr>
+          <w:rFonts w:ascii="Calibri" w:hAnsi="Calibri" w:cs="Calibri"/>
+          <w:sz w:val="26"/>
+          <w:szCs w:val="26"/>
+          <w:lang w:val="pl-PL"/>
+        </w:rPr>
+        <w:t xml:space="preserve"> „[</w:t>
+      </w:r>
+      <w:proofErr w:type="spellStart"/>
+      <w:r>
+        <w:rPr>
+          <w:rFonts w:ascii="Calibri" w:hAnsi="Calibri" w:cs="Calibri"/>
+          <w:sz w:val="26"/>
+          <w:szCs w:val="26"/>
+          <w:lang w:val="pl-PL"/>
+        </w:rPr>
+        <w:t>enter</w:t>
+      </w:r>
+      <w:proofErr w:type="spellEnd"/>
+      <w:r>
+        <w:rPr>
+          <w:rFonts w:ascii="Calibri" w:hAnsi="Calibri" w:cs="Calibri"/>
+          <w:sz w:val="26"/>
+          <w:szCs w:val="26"/>
+          <w:lang w:val="pl-PL"/>
+        </w:rPr>
+        <w:t xml:space="preserve"> </w:t>
+      </w:r>
+      <w:proofErr w:type="spellStart"/>
+      <w:r>
+        <w:rPr>
+          <w:rFonts w:ascii="Calibri" w:hAnsi="Calibri" w:cs="Calibri"/>
+          <w:sz w:val="26"/>
+          <w:szCs w:val="26"/>
+          <w:lang w:val="pl-PL"/>
+        </w:rPr>
+        <w:t>ozn</w:t>
+      </w:r>
+      <w:proofErr w:type="spellEnd"/>
+      <w:r>
+        <w:rPr>
+          <w:rFonts w:ascii="Calibri" w:hAnsi="Calibri" w:cs="Calibri"/>
+          <w:sz w:val="26"/>
+          <w:szCs w:val="26"/>
+          <w:lang w:val="pl-PL"/>
+        </w:rPr>
+        <w:t xml:space="preserve">. jako </w:t>
+      </w:r>
+      <w:r>
+        <w:rPr>
+          <w:rFonts w:ascii="Calibri" w:hAnsi="Calibri" w:cs="Calibri"/>
+          <w:b/>
+          <w:bCs/>
+          <w:sz w:val="26"/>
+          <w:szCs w:val="26"/>
+          <w:lang w:val="pl-PL"/>
+        </w:rPr>
+        <w:t>pusta linia</w:t>
+      </w:r>
+      <w:r>
+        <w:rPr>
+          <w:rFonts w:ascii="Calibri" w:hAnsi="Calibri" w:cs="Calibri"/>
+          <w:sz w:val="26"/>
+          <w:szCs w:val="26"/>
+          <w:lang w:val="pl-PL"/>
+        </w:rPr>
+        <w:t>]”</w:t>
+      </w:r>
+    </w:p>
+    <w:p>
+      <w:pPr>
+        <w:spacing w:after="0" w:line="276" w:lineRule="auto"/>
+        <w:rPr>
+          <w:rFonts w:ascii="Calibri" w:hAnsi="Calibri" w:cs="Calibri"/>
+          <w:sz w:val="26"/>
+          <w:szCs w:val="26"/>
+          <w:lang w:val="pl-PL"/>
+        </w:rPr>
+      </w:pPr>
+      <w:r>
+        <w:rPr>
+          <w:rFonts w:ascii="Calibri" w:hAnsi="Calibri" w:cs="Calibri"/>
+          <w:b/>
+          <w:bCs/>
+          <w:sz w:val="26"/>
+          <w:szCs w:val="26"/>
+          <w:lang w:val="pl-PL"/>
+        </w:rPr>
+        <w:t>(4)</w:t>
+      </w:r>
+      <w:r>
+        <w:rPr>
+          <w:rFonts w:ascii="Calibri" w:hAnsi="Calibri" w:cs="Calibri"/>
+          <w:sz w:val="26"/>
+          <w:szCs w:val="26"/>
+          <w:lang w:val="pl-PL"/>
+        </w:rPr>
+        <w:t xml:space="preserve"> utworzeniem połączeń </w:t>
+      </w:r>
+      <w:r>
+        <w:rPr>
+          <w:rFonts w:ascii="Calibri" w:hAnsi="Calibri" w:cs="Calibri"/>
+          <w:sz w:val="26"/>
+          <w:szCs w:val="26"/>
+          <w:lang w:val="pl-PL"/>
+        </w:rPr>
+        <w:t>W</w:t>
+      </w:r>
+      <w:r>
+        <w:rPr>
+          <w:rFonts w:ascii="Calibri" w:hAnsi="Calibri" w:cs="Calibri"/>
+          <w:sz w:val="26"/>
+          <w:szCs w:val="26"/>
+          <w:lang w:val="pl-PL"/>
+        </w:rPr>
+        <w:t>1-&gt;</w:t>
+      </w:r>
+      <w:r>
+        <w:rPr>
+          <w:rFonts w:ascii="Calibri" w:hAnsi="Calibri" w:cs="Calibri"/>
+          <w:sz w:val="26"/>
+          <w:szCs w:val="26"/>
+          <w:lang w:val="pl-PL"/>
+        </w:rPr>
+        <w:t>W</w:t>
+      </w:r>
+      <w:r>
+        <w:rPr>
+          <w:rFonts w:ascii="Calibri" w:hAnsi="Calibri" w:cs="Calibri"/>
+          <w:sz w:val="26"/>
+          <w:szCs w:val="26"/>
+          <w:lang w:val="pl-PL"/>
+        </w:rPr>
+        <w:t xml:space="preserve">1, </w:t>
+      </w:r>
+      <w:r>
+        <w:rPr>
+          <w:rFonts w:ascii="Calibri" w:hAnsi="Calibri" w:cs="Calibri"/>
+          <w:sz w:val="26"/>
+          <w:szCs w:val="26"/>
+          <w:lang w:val="pl-PL"/>
+        </w:rPr>
+        <w:t>W</w:t>
+      </w:r>
+      <w:r>
+        <w:rPr>
+          <w:rFonts w:ascii="Calibri" w:hAnsi="Calibri" w:cs="Calibri"/>
+          <w:sz w:val="26"/>
+          <w:szCs w:val="26"/>
+          <w:lang w:val="pl-PL"/>
+        </w:rPr>
+        <w:t>1-</w:t>
+      </w:r>
+      <w:r>
+        <w:rPr>
+          <w:rFonts w:ascii="Calibri" w:hAnsi="Calibri" w:cs="Calibri"/>
+          <w:sz w:val="26"/>
+          <w:szCs w:val="26"/>
+          <w:lang w:val="pl-PL"/>
+        </w:rPr>
+        <w:t>&gt;W</w:t>
+      </w:r>
+      <w:r>
+        <w:rPr>
+          <w:rFonts w:ascii="Calibri" w:hAnsi="Calibri" w:cs="Calibri"/>
+          <w:sz w:val="26"/>
+          <w:szCs w:val="26"/>
+          <w:lang w:val="pl-PL"/>
+        </w:rPr>
+        <w:t xml:space="preserve">2, </w:t>
+      </w:r>
+      <w:r>
+        <w:rPr>
+          <w:rFonts w:ascii="Calibri" w:hAnsi="Calibri" w:cs="Calibri"/>
+          <w:sz w:val="26"/>
+          <w:szCs w:val="26"/>
+          <w:lang w:val="pl-PL"/>
+        </w:rPr>
+        <w:t>W</w:t>
+      </w:r>
+      <w:r>
+        <w:rPr>
+          <w:rFonts w:ascii="Calibri" w:hAnsi="Calibri" w:cs="Calibri"/>
+          <w:sz w:val="26"/>
+          <w:szCs w:val="26"/>
+          <w:lang w:val="pl-PL"/>
+        </w:rPr>
+        <w:t>3-&gt;</w:t>
+      </w:r>
+      <w:r>
+        <w:rPr>
+          <w:rFonts w:ascii="Calibri" w:hAnsi="Calibri" w:cs="Calibri"/>
+          <w:sz w:val="26"/>
+          <w:szCs w:val="26"/>
+          <w:lang w:val="pl-PL"/>
+        </w:rPr>
+        <w:t>W</w:t>
+      </w:r>
+      <w:r>
+        <w:rPr>
+          <w:rFonts w:ascii="Calibri" w:hAnsi="Calibri" w:cs="Calibri"/>
+          <w:sz w:val="26"/>
+          <w:szCs w:val="26"/>
+          <w:lang w:val="pl-PL"/>
+        </w:rPr>
+        <w:t xml:space="preserve">1 </w:t>
+      </w:r>
+      <w:r>
+        <w:rPr>
+          <w:rFonts w:ascii="Calibri" w:hAnsi="Calibri" w:cs="Calibri"/>
+          <w:sz w:val="26"/>
+          <w:szCs w:val="26"/>
+          <w:lang w:val="pl-PL"/>
+        </w:rPr>
+        <w:t xml:space="preserve">„ </w:t>
+      </w:r>
+      <w:r>
+        <w:rPr>
+          <w:rFonts w:ascii="Calibri" w:hAnsi="Calibri" w:cs="Calibri"/>
+          <w:b/>
+          <w:bCs/>
+          <w:sz w:val="26"/>
+          <w:szCs w:val="26"/>
+          <w:lang w:val="pl-PL"/>
+        </w:rPr>
+        <w:t>1 1 1 2 3 1</w:t>
+      </w:r>
+      <w:r>
+        <w:rPr>
+          <w:rFonts w:ascii="Calibri" w:hAnsi="Calibri" w:cs="Calibri"/>
+          <w:sz w:val="26"/>
+          <w:szCs w:val="26"/>
+          <w:lang w:val="pl-PL"/>
+        </w:rPr>
+        <w:t xml:space="preserve"> ”</w:t>
+      </w:r>
+    </w:p>
+    <w:p>
+      <w:pPr>
+        <w:spacing w:after="120" w:line="276" w:lineRule="auto"/>
+        <w:rPr>
+          <w:rFonts w:ascii="Calibri" w:hAnsi="Calibri" w:cs="Calibri"/>
+          <w:sz w:val="26"/>
+          <w:szCs w:val="26"/>
+          <w:lang w:val="pl-PL"/>
+        </w:rPr>
+      </w:pPr>
+      <w:r>
+        <w:rPr>
+          <w:rFonts w:ascii="Calibri" w:hAnsi="Calibri" w:cs="Calibri"/>
+          <w:b/>
+          <w:bCs/>
+          <w:sz w:val="26"/>
+          <w:szCs w:val="26"/>
+          <w:lang w:val="pl-PL"/>
+        </w:rPr>
+        <w:t>(5)</w:t>
+      </w:r>
+      <w:r>
+        <w:rPr>
+          <w:rFonts w:ascii="Calibri" w:hAnsi="Calibri" w:cs="Calibri"/>
+          <w:sz w:val="26"/>
+          <w:szCs w:val="26"/>
+          <w:lang w:val="pl-PL"/>
+        </w:rPr>
+        <w:t xml:space="preserve"> zakończeniem podawania danych „ </w:t>
+      </w:r>
+      <w:r>
+        <w:rPr>
+          <w:rFonts w:ascii="Calibri" w:hAnsi="Calibri" w:cs="Calibri"/>
+          <w:b/>
+          <w:bCs/>
+          <w:sz w:val="26"/>
+          <w:szCs w:val="26"/>
+          <w:lang w:val="pl-PL"/>
+        </w:rPr>
+        <w:t>q</w:t>
+      </w:r>
+      <w:r>
+        <w:rPr>
+          <w:rFonts w:ascii="Calibri" w:hAnsi="Calibri" w:cs="Calibri"/>
+          <w:sz w:val="26"/>
+          <w:szCs w:val="26"/>
+          <w:lang w:val="pl-PL"/>
+        </w:rPr>
+        <w:t xml:space="preserve"> ” (a następnie zwróceniem wyniku i zakończeniem programu)</w:t>
+      </w:r>
+    </w:p>
+    <w:p>
+      <w:pPr>
+        <w:spacing w:after="0" w:line="276" w:lineRule="auto"/>
+        <w:rPr>
+          <w:rFonts w:ascii="Calibri" w:hAnsi="Calibri" w:cs="Calibri"/>
+          <w:sz w:val="26"/>
+          <w:szCs w:val="26"/>
+          <w:lang w:val="pl-PL"/>
+        </w:rPr>
+      </w:pPr>
+      <w:r>
+        <w:rPr>
+          <w:rFonts w:ascii="Calibri" w:hAnsi="Calibri" w:cs="Calibri"/>
+          <w:sz w:val="26"/>
+          <w:szCs w:val="26"/>
+          <w:lang w:val="pl-PL"/>
+        </w:rPr>
+        <w:t>Dodatkowe u</w:t>
+      </w:r>
+      <w:r>
+        <w:rPr>
+          <w:rFonts w:ascii="Calibri" w:hAnsi="Calibri" w:cs="Calibri"/>
+          <w:sz w:val="26"/>
+          <w:szCs w:val="26"/>
+          <w:lang w:val="pl-PL"/>
+        </w:rPr>
+        <w:t xml:space="preserve">wagi: </w:t>
+      </w:r>
+    </w:p>
+    <w:p>
+      <w:pPr>
+        <w:spacing w:after="0" w:line="276" w:lineRule="auto"/>
+        <w:rPr>
+          <w:rFonts w:ascii="Calibri" w:hAnsi="Calibri" w:cs="Calibri"/>
+          <w:sz w:val="26"/>
+          <w:szCs w:val="26"/>
+          <w:lang w:val="pl-PL"/>
+        </w:rPr>
+      </w:pPr>
+      <w:r>
+        <w:rPr>
+          <w:rFonts w:ascii="Calibri" w:hAnsi="Calibri" w:cs="Calibri"/>
+          <w:sz w:val="26"/>
+          <w:szCs w:val="26"/>
+          <w:lang w:val="pl-PL"/>
+        </w:rPr>
+        <w:t xml:space="preserve"> - i</w:t>
+      </w:r>
+      <w:r>
+        <w:rPr>
+          <w:rFonts w:ascii="Calibri" w:hAnsi="Calibri" w:cs="Calibri"/>
+          <w:sz w:val="26"/>
+          <w:szCs w:val="26"/>
+          <w:lang w:val="pl-PL"/>
+        </w:rPr>
+        <w:t>nstrukcja „</w:t>
+      </w:r>
+      <w:proofErr w:type="spellStart"/>
+      <w:r>
+        <w:rPr>
+          <w:rFonts w:ascii="Calibri" w:hAnsi="Calibri" w:cs="Calibri"/>
+          <w:sz w:val="26"/>
+          <w:szCs w:val="26"/>
+          <w:lang w:val="pl-PL"/>
+        </w:rPr>
+        <w:t>enter</w:t>
+      </w:r>
+      <w:proofErr w:type="spellEnd"/>
+      <w:r>
+        <w:rPr>
+          <w:rFonts w:ascii="Calibri" w:hAnsi="Calibri" w:cs="Calibri"/>
+          <w:sz w:val="26"/>
+          <w:szCs w:val="26"/>
+          <w:lang w:val="pl-PL"/>
+        </w:rPr>
+        <w:t xml:space="preserve">” w pliku tekstowym </w:t>
+      </w:r>
+      <w:r>
+        <w:rPr>
+          <w:rFonts w:ascii="Calibri" w:hAnsi="Calibri" w:cs="Calibri"/>
+          <w:sz w:val="26"/>
+          <w:szCs w:val="26"/>
+          <w:lang w:val="pl-PL"/>
+        </w:rPr>
+        <w:t>powinna być</w:t>
+      </w:r>
+      <w:r>
+        <w:rPr>
+          <w:rFonts w:ascii="Calibri" w:hAnsi="Calibri" w:cs="Calibri"/>
+          <w:sz w:val="26"/>
+          <w:szCs w:val="26"/>
+          <w:lang w:val="pl-PL"/>
+        </w:rPr>
+        <w:t xml:space="preserve"> oznaczona jako pusta linia</w:t>
+      </w:r>
+      <w:r>
+        <w:rPr>
+          <w:rFonts w:ascii="Calibri" w:hAnsi="Calibri" w:cs="Calibri"/>
+          <w:sz w:val="26"/>
+          <w:szCs w:val="26"/>
+          <w:lang w:val="pl-PL"/>
+        </w:rPr>
+        <w:t>, tak jak na powyższym przykładzie</w:t>
+      </w:r>
+    </w:p>
+    <w:p>
+      <w:pPr>
+        <w:spacing w:after="0" w:line="276" w:lineRule="auto"/>
+        <w:rPr>
+          <w:rFonts w:ascii="Calibri" w:hAnsi="Calibri" w:cs="Calibri"/>
+          <w:sz w:val="26"/>
+          <w:szCs w:val="26"/>
+          <w:lang w:val="pl-PL"/>
+        </w:rPr>
+      </w:pPr>
+      <w:r>
+        <w:rPr>
+          <w:rFonts w:ascii="Calibri" w:hAnsi="Calibri" w:cs="Calibri"/>
+          <w:sz w:val="26"/>
+          <w:szCs w:val="26"/>
+          <w:lang w:val="pl-PL"/>
+        </w:rPr>
+        <w:t xml:space="preserve"> - k</w:t>
+      </w:r>
+      <w:r>
+        <w:rPr>
+          <w:rFonts w:ascii="Calibri" w:hAnsi="Calibri" w:cs="Calibri"/>
+          <w:sz w:val="26"/>
+          <w:szCs w:val="26"/>
+          <w:lang w:val="pl-PL"/>
+        </w:rPr>
+        <w:t>olejność podania opcji nie ma znaczenia</w:t>
+      </w:r>
+      <w:r>
+        <w:rPr>
+          <w:rFonts w:ascii="Calibri" w:hAnsi="Calibri" w:cs="Calibri"/>
+          <w:sz w:val="26"/>
+          <w:szCs w:val="26"/>
+          <w:lang w:val="pl-PL"/>
+        </w:rPr>
+        <w:t xml:space="preserve"> (tzn. może być zarówno -</w:t>
+      </w:r>
+      <w:proofErr w:type="spellStart"/>
+      <w:r>
+        <w:rPr>
+          <w:rFonts w:ascii="Calibri" w:hAnsi="Calibri" w:cs="Calibri"/>
+          <w:sz w:val="26"/>
+          <w:szCs w:val="26"/>
+          <w:lang w:val="pl-PL"/>
+        </w:rPr>
+        <w:t>rf</w:t>
+      </w:r>
+      <w:proofErr w:type="spellEnd"/>
+      <w:r>
+        <w:rPr>
+          <w:rFonts w:ascii="Calibri" w:hAnsi="Calibri" w:cs="Calibri"/>
+          <w:sz w:val="26"/>
+          <w:szCs w:val="26"/>
+          <w:lang w:val="pl-PL"/>
+        </w:rPr>
+        <w:t xml:space="preserve"> -</w:t>
+      </w:r>
+      <w:proofErr w:type="spellStart"/>
+      <w:r>
+        <w:rPr>
+          <w:rFonts w:ascii="Calibri" w:hAnsi="Calibri" w:cs="Calibri"/>
+          <w:sz w:val="26"/>
+          <w:szCs w:val="26"/>
+          <w:lang w:val="pl-PL"/>
+        </w:rPr>
+        <w:t>wf</w:t>
+      </w:r>
+      <w:proofErr w:type="spellEnd"/>
+      <w:r>
+        <w:rPr>
+          <w:rFonts w:ascii="Calibri" w:hAnsi="Calibri" w:cs="Calibri"/>
+          <w:sz w:val="26"/>
+          <w:szCs w:val="26"/>
+          <w:lang w:val="pl-PL"/>
+        </w:rPr>
+        <w:t xml:space="preserve"> oraz -</w:t>
+      </w:r>
+      <w:proofErr w:type="spellStart"/>
+      <w:r>
+        <w:rPr>
+          <w:rFonts w:ascii="Calibri" w:hAnsi="Calibri" w:cs="Calibri"/>
+          <w:sz w:val="26"/>
+          <w:szCs w:val="26"/>
+          <w:lang w:val="pl-PL"/>
+        </w:rPr>
+        <w:t>wf</w:t>
+      </w:r>
+      <w:proofErr w:type="spellEnd"/>
+      <w:r>
+        <w:rPr>
+          <w:rFonts w:ascii="Calibri" w:hAnsi="Calibri" w:cs="Calibri"/>
+          <w:sz w:val="26"/>
+          <w:szCs w:val="26"/>
+          <w:lang w:val="pl-PL"/>
+        </w:rPr>
+        <w:t xml:space="preserve"> -</w:t>
+      </w:r>
+      <w:proofErr w:type="spellStart"/>
+      <w:r>
+        <w:rPr>
+          <w:rFonts w:ascii="Calibri" w:hAnsi="Calibri" w:cs="Calibri"/>
+          <w:sz w:val="26"/>
+          <w:szCs w:val="26"/>
+          <w:lang w:val="pl-PL"/>
+        </w:rPr>
+        <w:t>rf</w:t>
+      </w:r>
+      <w:proofErr w:type="spellEnd"/>
+      <w:r>
+        <w:rPr>
+          <w:rFonts w:ascii="Calibri" w:hAnsi="Calibri" w:cs="Calibri"/>
+          <w:sz w:val="26"/>
+          <w:szCs w:val="26"/>
+          <w:lang w:val="pl-PL"/>
+        </w:rPr>
+        <w:t>)</w:t>
       </w:r>
     </w:p>
     <w:p>
@@ -1974,6 +3627,7 @@
           <w:lang w:val="pl-PL"/>
         </w:rPr>
       </w:pPr>
+      <w:proofErr w:type="spellStart"/>
       <w:r>
         <w:rPr>
           <w:rFonts w:ascii="Calibri" w:hAnsi="Calibri" w:cs="Calibri"/>
@@ -1996,6 +3650,7 @@
         </w:rPr>
         <w:t>ain</w:t>
       </w:r>
+      <w:proofErr w:type="spellEnd"/>
       <w:r>
         <w:rPr>
           <w:rFonts w:ascii="Calibri" w:hAnsi="Calibri" w:cs="Calibri"/>
@@ -2056,6 +3711,7 @@
           <w:lang w:val="pl-PL"/>
         </w:rPr>
       </w:pPr>
+      <w:proofErr w:type="spellStart"/>
       <w:r>
         <w:rPr>
           <w:rFonts w:ascii="Calibri" w:hAnsi="Calibri" w:cs="Calibri"/>
@@ -2067,6 +3723,7 @@
         </w:rPr>
         <w:t>WypiszGraf</w:t>
       </w:r>
+      <w:proofErr w:type="spellEnd"/>
       <w:r>
         <w:rPr>
           <w:rFonts w:ascii="Calibri" w:hAnsi="Calibri" w:cs="Calibri"/>
@@ -2129,6 +3786,7 @@
           <w:lang w:val="pl-PL"/>
         </w:rPr>
       </w:pPr>
+      <w:proofErr w:type="spellStart"/>
       <w:r>
         <w:rPr>
           <w:rFonts w:ascii="Calibri" w:hAnsi="Calibri" w:cs="Calibri"/>
@@ -2140,6 +3798,7 @@
         </w:rPr>
         <w:t>PodajWynik</w:t>
       </w:r>
+      <w:proofErr w:type="spellEnd"/>
       <w:r>
         <w:rPr>
           <w:rFonts w:ascii="Calibri" w:hAnsi="Calibri" w:cs="Calibri"/>
@@ -2169,7 +3828,27 @@
           <w:szCs w:val="26"/>
           <w:lang w:val="pl-PL"/>
         </w:rPr>
-        <w:t xml:space="preserve"> - wywołuje funkcję WypiszGraf z odpowiednimi parametrami, m.in. strumieniem wyjściowym do wypisania grafu</w:t>
+        <w:t xml:space="preserve"> - wywołuje funkcję </w:t>
+      </w:r>
+      <w:proofErr w:type="spellStart"/>
+      <w:r>
+        <w:rPr>
+          <w:rFonts w:ascii="Calibri" w:hAnsi="Calibri" w:cs="Calibri"/>
+          <w:sz w:val="26"/>
+          <w:szCs w:val="26"/>
+          <w:lang w:val="pl-PL"/>
+        </w:rPr>
+        <w:t>WypiszGraf</w:t>
+      </w:r>
+      <w:proofErr w:type="spellEnd"/>
+      <w:r>
+        <w:rPr>
+          <w:rFonts w:ascii="Calibri" w:hAnsi="Calibri" w:cs="Calibri"/>
+          <w:sz w:val="26"/>
+          <w:szCs w:val="26"/>
+          <w:lang w:val="pl-PL"/>
+        </w:rPr>
+        <w:t xml:space="preserve"> z odpowiednimi parametrami, m.in. strumieniem wyjściowym do wypisania grafu</w:t>
       </w:r>
     </w:p>
     <w:p>
@@ -2189,8 +3868,20 @@
           <w:szCs w:val="26"/>
           <w:lang w:val="pl-PL"/>
         </w:rPr>
-        <w:t xml:space="preserve"> - używa tylko podstawowych funkcji z języka C oraz funkcji WypiszGraf</w:t>
-      </w:r>
+        <w:lastRenderedPageBreak/>
+        <w:t xml:space="preserve"> - używa tylko podstawowych funkcji z języka C oraz funkcji </w:t>
+      </w:r>
+      <w:proofErr w:type="spellStart"/>
+      <w:r>
+        <w:rPr>
+          <w:rFonts w:ascii="Calibri" w:hAnsi="Calibri" w:cs="Calibri"/>
+          <w:sz w:val="26"/>
+          <w:szCs w:val="26"/>
+          <w:lang w:val="pl-PL"/>
+        </w:rPr>
+        <w:t>WypiszGraf</w:t>
+      </w:r>
+      <w:proofErr w:type="spellEnd"/>
     </w:p>
     <w:p>
       <w:pPr>
@@ -2202,6 +3893,7 @@
           <w:lang w:val="pl-PL"/>
         </w:rPr>
       </w:pPr>
+      <w:proofErr w:type="spellStart"/>
       <w:r>
         <w:rPr>
           <w:rFonts w:ascii="Calibri" w:hAnsi="Calibri" w:cs="Calibri"/>
@@ -2213,6 +3905,7 @@
         </w:rPr>
         <w:t>AskChatbot</w:t>
       </w:r>
+      <w:proofErr w:type="spellEnd"/>
       <w:r>
         <w:rPr>
           <w:rFonts w:ascii="Calibri" w:hAnsi="Calibri" w:cs="Calibri"/>
@@ -2242,8 +3935,19 @@
           <w:szCs w:val="26"/>
           <w:lang w:val="pl-PL"/>
         </w:rPr>
-        <w:t xml:space="preserve"> - obsługuje połączenie z serwerem, na którym znajduje się czatbot</w:t>
-      </w:r>
+        <w:t xml:space="preserve"> - obsługuje połączenie z serwerem, na którym znajduje się </w:t>
+      </w:r>
+      <w:proofErr w:type="spellStart"/>
+      <w:r>
+        <w:rPr>
+          <w:rFonts w:ascii="Calibri" w:hAnsi="Calibri" w:cs="Calibri"/>
+          <w:sz w:val="26"/>
+          <w:szCs w:val="26"/>
+          <w:lang w:val="pl-PL"/>
+        </w:rPr>
+        <w:t>czatbot</w:t>
+      </w:r>
+      <w:proofErr w:type="spellEnd"/>
     </w:p>
     <w:p>
       <w:pPr>
@@ -2322,7 +4026,27 @@
           <w:szCs w:val="26"/>
           <w:lang w:val="pl-PL"/>
         </w:rPr>
-        <w:t xml:space="preserve"> 3) zwraca otrzymaną od czatbota odpowiedź, </w:t>
+        <w:t xml:space="preserve"> 3) zwraca otrzymaną od </w:t>
+      </w:r>
+      <w:proofErr w:type="spellStart"/>
+      <w:r>
+        <w:rPr>
+          <w:rFonts w:ascii="Calibri" w:hAnsi="Calibri" w:cs="Calibri"/>
+          <w:sz w:val="26"/>
+          <w:szCs w:val="26"/>
+          <w:lang w:val="pl-PL"/>
+        </w:rPr>
+        <w:t>czatbota</w:t>
+      </w:r>
+      <w:proofErr w:type="spellEnd"/>
+      <w:r>
+        <w:rPr>
+          <w:rFonts w:ascii="Calibri" w:hAnsi="Calibri" w:cs="Calibri"/>
+          <w:sz w:val="26"/>
+          <w:szCs w:val="26"/>
+          <w:lang w:val="pl-PL"/>
+        </w:rPr>
+        <w:t xml:space="preserve"> odpowiedź, </w:t>
       </w:r>
     </w:p>
     <w:p>
@@ -2390,7 +4114,27 @@
           <w:szCs w:val="26"/>
           <w:lang w:val="pl-PL"/>
         </w:rPr>
-        <w:t>racje są wykonywane za pomocą biblioteki curl (skrót od: Client URL), a wiadomości są przekazywane w plikach JSON</w:t>
+        <w:t xml:space="preserve">racje są wykonywane za pomocą biblioteki </w:t>
+      </w:r>
+      <w:proofErr w:type="spellStart"/>
+      <w:r>
+        <w:rPr>
+          <w:rFonts w:ascii="Calibri" w:hAnsi="Calibri" w:cs="Calibri"/>
+          <w:sz w:val="26"/>
+          <w:szCs w:val="26"/>
+          <w:lang w:val="pl-PL"/>
+        </w:rPr>
+        <w:t>curl</w:t>
+      </w:r>
+      <w:proofErr w:type="spellEnd"/>
+      <w:r>
+        <w:rPr>
+          <w:rFonts w:ascii="Calibri" w:hAnsi="Calibri" w:cs="Calibri"/>
+          <w:sz w:val="26"/>
+          <w:szCs w:val="26"/>
+          <w:lang w:val="pl-PL"/>
+        </w:rPr>
+        <w:t xml:space="preserve"> (skrót od: Client URL), a wiadomości są przekazywane w plikach JSON</w:t>
       </w:r>
     </w:p>
     <w:p>
@@ -2411,7 +4155,47 @@
           <w:szCs w:val="26"/>
           <w:lang w:val="pl-PL"/>
         </w:rPr>
-        <w:t xml:space="preserve"> - funkcja zwraca dynamiczny ciąg znaków (tzn z dynamicznie przypisaną na niego pamięcią), zawierający odpowiedź otrzymaną od czatbota lub wiadomość przykładową jeśli nie uda się połączyć z serwerem z przyczyn zewnętrznych</w:t>
+        <w:t xml:space="preserve"> - funkcja zwraca dynamiczny ciąg znaków (</w:t>
+      </w:r>
+      <w:proofErr w:type="spellStart"/>
+      <w:r>
+        <w:rPr>
+          <w:rFonts w:ascii="Calibri" w:hAnsi="Calibri" w:cs="Calibri"/>
+          <w:sz w:val="26"/>
+          <w:szCs w:val="26"/>
+          <w:lang w:val="pl-PL"/>
+        </w:rPr>
+        <w:t>tzn</w:t>
+      </w:r>
+      <w:proofErr w:type="spellEnd"/>
+      <w:r>
+        <w:rPr>
+          <w:rFonts w:ascii="Calibri" w:hAnsi="Calibri" w:cs="Calibri"/>
+          <w:sz w:val="26"/>
+          <w:szCs w:val="26"/>
+          <w:lang w:val="pl-PL"/>
+        </w:rPr>
+        <w:t xml:space="preserve"> z dynamicznie przypisaną na niego pamięcią), zawierający odpowiedź otrzymaną od </w:t>
+      </w:r>
+      <w:proofErr w:type="spellStart"/>
+      <w:r>
+        <w:rPr>
+          <w:rFonts w:ascii="Calibri" w:hAnsi="Calibri" w:cs="Calibri"/>
+          <w:sz w:val="26"/>
+          <w:szCs w:val="26"/>
+          <w:lang w:val="pl-PL"/>
+        </w:rPr>
+        <w:t>czatbota</w:t>
+      </w:r>
+      <w:proofErr w:type="spellEnd"/>
+      <w:r>
+        <w:rPr>
+          <w:rFonts w:ascii="Calibri" w:hAnsi="Calibri" w:cs="Calibri"/>
+          <w:sz w:val="26"/>
+          <w:szCs w:val="26"/>
+          <w:lang w:val="pl-PL"/>
+        </w:rPr>
+        <w:t xml:space="preserve"> lub wiadomość przykładową jeśli nie uda się połączyć z serwerem z przyczyn zewnętrznych</w:t>
       </w:r>
     </w:p>
     <w:p>
@@ -2424,16 +4208,29 @@
           <w:lang w:val="pl-PL"/>
         </w:rPr>
       </w:pPr>
-      <w:r>
-        <w:rPr>
-          <w:rFonts w:ascii="Calibri" w:hAnsi="Calibri" w:cs="Calibri"/>
-          <w:b/>
-          <w:bCs/>
-          <w:sz w:val="26"/>
-          <w:szCs w:val="26"/>
-          <w:lang w:val="pl-PL"/>
-        </w:rPr>
-        <w:t>ExtractData:</w:t>
+      <w:proofErr w:type="spellStart"/>
+      <w:r>
+        <w:rPr>
+          <w:rFonts w:ascii="Calibri" w:hAnsi="Calibri" w:cs="Calibri"/>
+          <w:b/>
+          <w:bCs/>
+          <w:sz w:val="26"/>
+          <w:szCs w:val="26"/>
+          <w:lang w:val="pl-PL"/>
+        </w:rPr>
+        <w:t>ExtractData</w:t>
+      </w:r>
+      <w:proofErr w:type="spellEnd"/>
+      <w:r>
+        <w:rPr>
+          <w:rFonts w:ascii="Calibri" w:hAnsi="Calibri" w:cs="Calibri"/>
+          <w:b/>
+          <w:bCs/>
+          <w:sz w:val="26"/>
+          <w:szCs w:val="26"/>
+          <w:lang w:val="pl-PL"/>
+        </w:rPr>
+        <w:t>:</w:t>
       </w:r>
     </w:p>
     <w:p>
@@ -2550,8 +4347,27 @@
           <w:szCs w:val="26"/>
           <w:lang w:val="pl-PL"/>
         </w:rPr>
-        <w:lastRenderedPageBreak/>
-        <w:t>gdzie # oznacza początek danych dotyczących grafu, występująca po nim liczba to ilość wierzchołków, następnie dla każdego wierzchołka występuje ciąg liczbowy w postaci [nr wierzchołka] [0/1] [0/1] ... [0/1] (cyfr po numerze wierzchołka jest tyle ile wszystkich wierzchołków, "1" na n-tym miejscu oznacza że jest połączenie do wierzchołka Wn, "0" - nie ma połącznie).</w:t>
+        <w:t xml:space="preserve">gdzie # oznacza początek danych dotyczących grafu, występująca po nim liczba to ilość wierzchołków, następnie dla każdego wierzchołka występuje ciąg liczbowy w postaci [nr wierzchołka] [0/1] [0/1] ... [0/1] (cyfr po numerze wierzchołka jest tyle ile wszystkich wierzchołków, "1" na n-tym miejscu oznacza że jest połączenie do wierzchołka </w:t>
+      </w:r>
+      <w:proofErr w:type="spellStart"/>
+      <w:r>
+        <w:rPr>
+          <w:rFonts w:ascii="Calibri" w:hAnsi="Calibri" w:cs="Calibri"/>
+          <w:sz w:val="26"/>
+          <w:szCs w:val="26"/>
+          <w:lang w:val="pl-PL"/>
+        </w:rPr>
+        <w:t>Wn</w:t>
+      </w:r>
+      <w:proofErr w:type="spellEnd"/>
+      <w:r>
+        <w:rPr>
+          <w:rFonts w:ascii="Calibri" w:hAnsi="Calibri" w:cs="Calibri"/>
+          <w:sz w:val="26"/>
+          <w:szCs w:val="26"/>
+          <w:lang w:val="pl-PL"/>
+        </w:rPr>
+        <w:t>, "0" - nie ma połącznie).</w:t>
       </w:r>
     </w:p>
     <w:p>
@@ -3011,6 +4827,7 @@
           <w:szCs w:val="26"/>
           <w:lang w:val="pl-PL"/>
         </w:rPr>
+        <w:lastRenderedPageBreak/>
         <w:t xml:space="preserve"> </w:t>
       </w:r>
       <w:r>
@@ -3397,16 +5214,87 @@
           <w:szCs w:val="26"/>
           <w:lang w:val="pl-PL"/>
         </w:rPr>
-        <w:t xml:space="preserve"> strtok</w:t>
-      </w:r>
-      <w:r>
-        <w:rPr>
-          <w:rFonts w:ascii="Calibri" w:hAnsi="Calibri" w:cs="Calibri"/>
-          <w:sz w:val="26"/>
-          <w:szCs w:val="26"/>
-          <w:lang w:val="pl-PL"/>
-        </w:rPr>
-        <w:t xml:space="preserve"> (z biblioteki string.h). Dzięki niej możliwa jest tokenizacja danego ciągu znaków i wydobywanie tylko tych tokenów, które zawierają interesujące</w:t>
+        <w:t xml:space="preserve"> </w:t>
+      </w:r>
+      <w:proofErr w:type="spellStart"/>
+      <w:r>
+        <w:rPr>
+          <w:rFonts w:ascii="Calibri" w:hAnsi="Calibri" w:cs="Calibri"/>
+          <w:sz w:val="26"/>
+          <w:szCs w:val="26"/>
+          <w:lang w:val="pl-PL"/>
+        </w:rPr>
+        <w:t>strtok</w:t>
+      </w:r>
+      <w:proofErr w:type="spellEnd"/>
+      <w:r>
+        <w:rPr>
+          <w:rFonts w:ascii="Calibri" w:hAnsi="Calibri" w:cs="Calibri"/>
+          <w:sz w:val="26"/>
+          <w:szCs w:val="26"/>
+          <w:lang w:val="pl-PL"/>
+        </w:rPr>
+        <w:t xml:space="preserve"> (z biblioteki </w:t>
+      </w:r>
+      <w:proofErr w:type="spellStart"/>
+      <w:r>
+        <w:rPr>
+          <w:rFonts w:ascii="Calibri" w:hAnsi="Calibri" w:cs="Calibri"/>
+          <w:sz w:val="26"/>
+          <w:szCs w:val="26"/>
+          <w:lang w:val="pl-PL"/>
+        </w:rPr>
+        <w:t>string.h</w:t>
+      </w:r>
+      <w:proofErr w:type="spellEnd"/>
+      <w:r>
+        <w:rPr>
+          <w:rFonts w:ascii="Calibri" w:hAnsi="Calibri" w:cs="Calibri"/>
+          <w:sz w:val="26"/>
+          <w:szCs w:val="26"/>
+          <w:lang w:val="pl-PL"/>
+        </w:rPr>
+        <w:t xml:space="preserve">). Dzięki niej możliwa jest </w:t>
+      </w:r>
+      <w:proofErr w:type="spellStart"/>
+      <w:r>
+        <w:rPr>
+          <w:rFonts w:ascii="Calibri" w:hAnsi="Calibri" w:cs="Calibri"/>
+          <w:sz w:val="26"/>
+          <w:szCs w:val="26"/>
+          <w:lang w:val="pl-PL"/>
+        </w:rPr>
+        <w:t>tokenizacja</w:t>
+      </w:r>
+      <w:proofErr w:type="spellEnd"/>
+      <w:r>
+        <w:rPr>
+          <w:rFonts w:ascii="Calibri" w:hAnsi="Calibri" w:cs="Calibri"/>
+          <w:sz w:val="26"/>
+          <w:szCs w:val="26"/>
+          <w:lang w:val="pl-PL"/>
+        </w:rPr>
+        <w:t xml:space="preserve"> danego ciągu znaków i wydobywanie tylko tych </w:t>
+      </w:r>
+      <w:proofErr w:type="spellStart"/>
+      <w:r>
+        <w:rPr>
+          <w:rFonts w:ascii="Calibri" w:hAnsi="Calibri" w:cs="Calibri"/>
+          <w:sz w:val="26"/>
+          <w:szCs w:val="26"/>
+          <w:lang w:val="pl-PL"/>
+        </w:rPr>
+        <w:t>tokenów</w:t>
+      </w:r>
+      <w:proofErr w:type="spellEnd"/>
+      <w:r>
+        <w:rPr>
+          <w:rFonts w:ascii="Calibri" w:hAnsi="Calibri" w:cs="Calibri"/>
+          <w:sz w:val="26"/>
+          <w:szCs w:val="26"/>
+          <w:lang w:val="pl-PL"/>
+        </w:rPr>
+        <w:t>, które zawierają interesujące</w:t>
       </w:r>
       <w:r>
         <w:rPr>
@@ -4071,7 +5959,7 @@
       </w:rPr>
     </w:lvl>
   </w:abstractNum>
-  <w:abstractNum w:abstractNumId="3" w15:restartNumberingAfterBreak="0">
+  <w:abstractNum w:abstractNumId="4" w15:restartNumberingAfterBreak="0">
     <w:nsid w:val="5E286F7D"/>
     <w:multiLevelType w:val="hybridMultilevel"/>
     <w:tmpl w:val="9B6E3A9C"/>
@@ -4184,7 +6072,7 @@
       </w:rPr>
     </w:lvl>
   </w:abstractNum>
-  <w:abstractNum w:abstractNumId="4" w15:restartNumberingAfterBreak="0">
+  <w:abstractNum w:abstractNumId="5" w15:restartNumberingAfterBreak="0">
     <w:nsid w:val="692161B9"/>
     <w:multiLevelType w:val="hybridMultilevel"/>
     <w:tmpl w:val="934AEC0A"/>
@@ -4298,13 +6186,13 @@
     </w:lvl>
   </w:abstractNum>
   <w:num w:numId="1" w16cid:durableId="748773064">
-    <w:abstractNumId w:val="3"/>
+    <w:abstractNumId w:val="4"/>
   </w:num>
   <w:num w:numId="2" w16cid:durableId="1483278334">
     <w:abstractNumId w:val="2"/>
   </w:num>
   <w:num w:numId="3" w16cid:durableId="111022446">
-    <w:abstractNumId w:val="4"/>
+    <w:abstractNumId w:val="5"/>
   </w:num>
   <w:num w:numId="4" w16cid:durableId="2021661107">
     <w:abstractNumId w:val="0"/>

</xml_diff>